<commit_message>
Substituí o formulário de identificação de representantes pelo novo.
</commit_message>
<xml_diff>
--- a/public/documentos/form-id-representante.docx
+++ b/public/documentos/form-id-representante.docx
@@ -5,10 +5,10 @@
     <w:p>
       <w:pPr>
         <w:pBdr>
-          <w:top w:val="single" w:sz="4" w:space="1" w:color="auto"/>
-          <w:left w:val="single" w:sz="4" w:space="4" w:color="auto"/>
-          <w:bottom w:val="single" w:sz="4" w:space="1" w:color="auto"/>
-          <w:right w:val="single" w:sz="4" w:space="4" w:color="auto"/>
+          <w:top w:val="single" w:sz="4" w:space="1" w:color="000000"/>
+          <w:left w:val="single" w:sz="4" w:space="4" w:color="000000"/>
+          <w:bottom w:val="single" w:sz="4" w:space="1" w:color="000000"/>
+          <w:right w:val="single" w:sz="4" w:space="4" w:color="000000"/>
         </w:pBdr>
         <w:shd w:val="clear" w:color="auto" w:fill="2F5496" w:themeFill="accent5" w:themeFillShade="BF"/>
         <w:ind w:left="-567"/>
@@ -31,10 +31,14 @@
     </w:p>
     <w:p>
       <w:r>
+        <w:rPr>
+          <w:noProof/>
+          <w:lang w:eastAsia="pt-PT"/>
+        </w:rPr>
         <mc:AlternateContent>
           <mc:Choice Requires="wps">
             <w:drawing>
-              <wp:anchor distT="0" distB="0" distL="114300" distR="114300" simplePos="0" relativeHeight="251659264" behindDoc="0" locked="0" layoutInCell="1" allowOverlap="1" wp14:anchorId="1DF499A4" wp14:editId="4BB6D862">
+              <wp:anchor distT="0" distB="0" distL="0" distR="0" simplePos="0" relativeHeight="2" behindDoc="0" locked="0" layoutInCell="1" allowOverlap="1" wp14:anchorId="1DF499A4">
                 <wp:simplePos x="0" y="0"/>
                 <wp:positionH relativeFrom="column">
                   <wp:posOffset>-394335</wp:posOffset>
@@ -42,10 +46,10 @@
                 <wp:positionV relativeFrom="paragraph">
                   <wp:posOffset>168275</wp:posOffset>
                 </wp:positionV>
-                <wp:extent cx="6200775" cy="438150"/>
+                <wp:extent cx="6202680" cy="440055"/>
                 <wp:effectExtent l="0" t="0" r="9525" b="0"/>
                 <wp:wrapNone/>
-                <wp:docPr id="507" name="CustomShape 8"/>
+                <wp:docPr id="1" name="CustomShape 8"/>
                 <wp:cNvGraphicFramePr/>
                 <a:graphic xmlns:a="http://schemas.openxmlformats.org/drawingml/2006/main">
                   <a:graphicData uri="http://schemas.microsoft.com/office/word/2010/wordprocessingShape">
@@ -54,7 +58,7 @@
                       <wps:spPr>
                         <a:xfrm>
                           <a:off x="0" y="0"/>
-                          <a:ext cx="6200775" cy="438150"/>
+                          <a:ext cx="6202080" cy="439560"/>
                         </a:xfrm>
                         <a:prstGeom prst="rect">
                           <a:avLst/>
@@ -83,7 +87,7 @@
                           <w:p>
                             <w:pPr>
                               <w:pStyle w:val="NormalWeb"/>
-                              <w:spacing w:before="0" w:beforeAutospacing="0" w:after="0" w:afterAutospacing="0"/>
+                              <w:spacing w:beforeAutospacing="0" w:after="0" w:afterAutospacing="0"/>
                             </w:pPr>
                             <w:r>
                               <w:rPr>
@@ -91,72 +95,82 @@
                                 <w:b/>
                                 <w:bCs/>
                                 <w:color w:val="000000"/>
-                                <w:kern w:val="24"/>
-                              </w:rPr>
-                              <w:t>Indicação d</w:t>
+                                <w:kern w:val="2"/>
+                              </w:rPr>
+                              <w:t>Indicação de representante da Entidade utilizadora dos serviços CLAV</w:t>
+                            </w:r>
+                          </w:p>
+                          <w:p>
+                            <w:pPr>
+                              <w:pStyle w:val="NormalWeb"/>
+                              <w:spacing w:beforeAutospacing="0" w:after="0" w:afterAutospacing="0"/>
+                              <w:rPr>
+                                <w:rFonts w:ascii="Calibri" w:eastAsia="DejaVu Sans" w:hAnsi="Calibri" w:cstheme="minorBidi"/>
+                                <w:color w:val="000000"/>
+                                <w:kern w:val="2"/>
+                                <w:sz w:val="20"/>
+                                <w:szCs w:val="20"/>
+                              </w:rPr>
+                            </w:pPr>
+                            <w:r>
+                              <w:rPr>
+                                <w:rFonts w:ascii="Calibri" w:eastAsia="DejaVu Sans" w:hAnsi="Calibri" w:cstheme="minorBidi"/>
+                                <w:color w:val="000000"/>
+                                <w:kern w:val="2"/>
+                                <w:sz w:val="20"/>
+                                <w:szCs w:val="20"/>
+                              </w:rPr>
+                              <w:t>D</w:t>
                             </w:r>
                             <w:r>
                               <w:rPr>
                                 <w:rFonts w:ascii="Calibri" w:eastAsia="DejaVu Sans" w:hAnsi="Calibri" w:cstheme="minorBidi"/>
-                                <w:b/>
-                                <w:bCs/>
-                                <w:color w:val="000000"/>
-                                <w:kern w:val="24"/>
-                              </w:rPr>
-                              <w:t>e</w:t>
+                                <w:color w:val="000000"/>
+                                <w:kern w:val="2"/>
+                                <w:sz w:val="20"/>
+                                <w:szCs w:val="20"/>
+                              </w:rPr>
+                              <w:t>eve</w:t>
                             </w:r>
                             <w:r>
                               <w:rPr>
                                 <w:rFonts w:ascii="Calibri" w:eastAsia="DejaVu Sans" w:hAnsi="Calibri" w:cstheme="minorBidi"/>
-                                <w:b/>
-                                <w:bCs/>
-                                <w:color w:val="000000"/>
-                                <w:kern w:val="24"/>
-                              </w:rPr>
-                              <w:t xml:space="preserve"> representante da Entidade utilizadora dos serviços CLAV</w:t>
-                            </w:r>
-                          </w:p>
-                          <w:p>
-                            <w:pPr>
-                              <w:pStyle w:val="NormalWeb"/>
-                              <w:spacing w:before="0" w:beforeAutospacing="0" w:after="0" w:afterAutospacing="0"/>
-                              <w:rPr>
-                                <w:rFonts w:ascii="Calibri" w:eastAsia="DejaVu Sans" w:hAnsi="Calibri" w:cstheme="minorBidi"/>
-                                <w:color w:val="000000"/>
-                                <w:kern w:val="24"/>
+                                <w:color w:val="000000"/>
+                                <w:kern w:val="2"/>
                                 <w:sz w:val="20"/>
                                 <w:szCs w:val="20"/>
                               </w:rPr>
-                            </w:pPr>
+                              <w:t xml:space="preserve"> ser preenchido um</w:t>
+                            </w:r>
                             <w:r>
                               <w:rPr>
                                 <w:rFonts w:ascii="Calibri" w:eastAsia="DejaVu Sans" w:hAnsi="Calibri" w:cstheme="minorBidi"/>
                                 <w:color w:val="000000"/>
-                                <w:kern w:val="24"/>
+                                <w:kern w:val="2"/>
                                 <w:sz w:val="20"/>
                                 <w:szCs w:val="20"/>
                               </w:rPr>
-                              <w:t>Este formulário deverá ser pre</w:t>
+                              <w:t xml:space="preserve"> formulário </w:t>
                             </w:r>
                             <w:r>
                               <w:rPr>
                                 <w:rFonts w:ascii="Calibri" w:eastAsia="DejaVu Sans" w:hAnsi="Calibri" w:cstheme="minorBidi"/>
                                 <w:color w:val="000000"/>
-                                <w:kern w:val="24"/>
+                                <w:kern w:val="2"/>
                                 <w:sz w:val="20"/>
                                 <w:szCs w:val="20"/>
                               </w:rPr>
-                              <w:t>enchido para cada representante designado pela Entidade.</w:t>
+                              <w:t>para cada representante designado pela Entidade.</w:t>
                             </w:r>
                           </w:p>
                           <w:p>
                             <w:pPr>
                               <w:pStyle w:val="NormalWeb"/>
-                              <w:spacing w:before="0" w:beforeAutospacing="0" w:after="0" w:afterAutospacing="0"/>
-                              <w:rPr>
-                                <w:rFonts w:ascii="Calibri" w:eastAsia="DejaVu Sans" w:hAnsi="Calibri" w:cstheme="minorBidi"/>
-                                <w:color w:val="000000"/>
-                                <w:kern w:val="24"/>
+                              <w:spacing w:beforeAutospacing="0" w:after="0" w:afterAutospacing="0"/>
+                              <w:rPr>
+                                <w:rFonts w:ascii="Calibri" w:eastAsia="DejaVu Sans" w:hAnsi="Calibri" w:cstheme="minorBidi"/>
+                                <w:color w:val="000000"/>
+                                <w:kern w:val="2"/>
                                 <w:sz w:val="20"/>
                                 <w:szCs w:val="20"/>
                               </w:rPr>
@@ -165,39 +179,29 @@
                           <w:p>
                             <w:pPr>
                               <w:pStyle w:val="NormalWeb"/>
-                              <w:spacing w:before="0" w:beforeAutospacing="0" w:after="0" w:afterAutospacing="0"/>
-                              <w:rPr>
-                                <w:sz w:val="20"/>
-                                <w:szCs w:val="20"/>
-                              </w:rPr>
+                              <w:spacing w:beforeAutospacing="0" w:after="0" w:afterAutospacing="0"/>
                             </w:pPr>
                           </w:p>
                         </w:txbxContent>
                       </wps:txbx>
-                      <wps:bodyPr wrap="square" lIns="90000" tIns="45000" rIns="90000" bIns="45000">
+                      <wps:bodyPr lIns="90000" tIns="45000" rIns="90000" bIns="45000">
                         <a:noAutofit/>
                       </wps:bodyPr>
                     </wps:wsp>
                   </a:graphicData>
                 </a:graphic>
-                <wp14:sizeRelH relativeFrom="margin">
-                  <wp14:pctWidth>0</wp14:pctWidth>
-                </wp14:sizeRelH>
-                <wp14:sizeRelV relativeFrom="margin">
-                  <wp14:pctHeight>0</wp14:pctHeight>
-                </wp14:sizeRelV>
               </wp:anchor>
             </w:drawing>
           </mc:Choice>
           <mc:Fallback>
             <w:pict>
-              <v:rect w14:anchorId="1DF499A4" id="CustomShape 8" o:spid="_x0000_s1026" style="position:absolute;margin-left:-31.05pt;margin-top:13.25pt;width:488.25pt;height:34.5pt;z-index:251659264;visibility:visible;mso-wrap-style:square;mso-width-percent:0;mso-height-percent:0;mso-wrap-distance-left:9pt;mso-wrap-distance-top:0;mso-wrap-distance-right:9pt;mso-wrap-distance-bottom:0;mso-position-horizontal:absolute;mso-position-horizontal-relative:text;mso-position-vertical:absolute;mso-position-vertical-relative:text;mso-width-percent:0;mso-height-percent:0;mso-width-relative:margin;mso-height-relative:margin;v-text-anchor:top" o:gfxdata="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" fillcolor="#deebf7" stroked="f" strokeweight=".71mm">
+              <v:rect w14:anchorId="1DF499A4" id="CustomShape 8" o:spid="_x0000_s1026" style="position:absolute;margin-left:-31.05pt;margin-top:13.25pt;width:488.4pt;height:34.65pt;z-index:2;visibility:visible;mso-wrap-style:square;mso-wrap-distance-left:0;mso-wrap-distance-top:0;mso-wrap-distance-right:0;mso-wrap-distance-bottom:0;mso-position-horizontal:absolute;mso-position-horizontal-relative:text;mso-position-vertical:absolute;mso-position-vertical-relative:text;v-text-anchor:top" o:gfxdata="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" fillcolor="#deebf7" stroked="f" strokeweight=".71mm">
                 <v:textbox inset="2.5mm,1.25mm,2.5mm,1.25mm">
                   <w:txbxContent>
                     <w:p>
                       <w:pPr>
                         <w:pStyle w:val="NormalWeb"/>
-                        <w:spacing w:before="0" w:beforeAutospacing="0" w:after="0" w:afterAutospacing="0"/>
+                        <w:spacing w:beforeAutospacing="0" w:after="0" w:afterAutospacing="0"/>
                       </w:pPr>
                       <w:r>
                         <w:rPr>
@@ -205,72 +209,82 @@
                           <w:b/>
                           <w:bCs/>
                           <w:color w:val="000000"/>
-                          <w:kern w:val="24"/>
-                        </w:rPr>
-                        <w:t>Indicação d</w:t>
+                          <w:kern w:val="2"/>
+                        </w:rPr>
+                        <w:t>Indicação de representante da Entidade utilizadora dos serviços CLAV</w:t>
+                      </w:r>
+                    </w:p>
+                    <w:p>
+                      <w:pPr>
+                        <w:pStyle w:val="NormalWeb"/>
+                        <w:spacing w:beforeAutospacing="0" w:after="0" w:afterAutospacing="0"/>
+                        <w:rPr>
+                          <w:rFonts w:ascii="Calibri" w:eastAsia="DejaVu Sans" w:hAnsi="Calibri" w:cstheme="minorBidi"/>
+                          <w:color w:val="000000"/>
+                          <w:kern w:val="2"/>
+                          <w:sz w:val="20"/>
+                          <w:szCs w:val="20"/>
+                        </w:rPr>
+                      </w:pPr>
+                      <w:r>
+                        <w:rPr>
+                          <w:rFonts w:ascii="Calibri" w:eastAsia="DejaVu Sans" w:hAnsi="Calibri" w:cstheme="minorBidi"/>
+                          <w:color w:val="000000"/>
+                          <w:kern w:val="2"/>
+                          <w:sz w:val="20"/>
+                          <w:szCs w:val="20"/>
+                        </w:rPr>
+                        <w:t>D</w:t>
                       </w:r>
                       <w:r>
                         <w:rPr>
                           <w:rFonts w:ascii="Calibri" w:eastAsia="DejaVu Sans" w:hAnsi="Calibri" w:cstheme="minorBidi"/>
-                          <w:b/>
-                          <w:bCs/>
-                          <w:color w:val="000000"/>
-                          <w:kern w:val="24"/>
-                        </w:rPr>
-                        <w:t>e</w:t>
+                          <w:color w:val="000000"/>
+                          <w:kern w:val="2"/>
+                          <w:sz w:val="20"/>
+                          <w:szCs w:val="20"/>
+                        </w:rPr>
+                        <w:t>eve</w:t>
                       </w:r>
                       <w:r>
                         <w:rPr>
                           <w:rFonts w:ascii="Calibri" w:eastAsia="DejaVu Sans" w:hAnsi="Calibri" w:cstheme="minorBidi"/>
-                          <w:b/>
-                          <w:bCs/>
-                          <w:color w:val="000000"/>
-                          <w:kern w:val="24"/>
-                        </w:rPr>
-                        <w:t xml:space="preserve"> representante da Entidade utilizadora dos serviços CLAV</w:t>
-                      </w:r>
-                    </w:p>
-                    <w:p>
-                      <w:pPr>
-                        <w:pStyle w:val="NormalWeb"/>
-                        <w:spacing w:before="0" w:beforeAutospacing="0" w:after="0" w:afterAutospacing="0"/>
-                        <w:rPr>
-                          <w:rFonts w:ascii="Calibri" w:eastAsia="DejaVu Sans" w:hAnsi="Calibri" w:cstheme="minorBidi"/>
-                          <w:color w:val="000000"/>
-                          <w:kern w:val="24"/>
+                          <w:color w:val="000000"/>
+                          <w:kern w:val="2"/>
                           <w:sz w:val="20"/>
                           <w:szCs w:val="20"/>
                         </w:rPr>
-                      </w:pPr>
+                        <w:t xml:space="preserve"> ser preenchido um</w:t>
+                      </w:r>
                       <w:r>
                         <w:rPr>
                           <w:rFonts w:ascii="Calibri" w:eastAsia="DejaVu Sans" w:hAnsi="Calibri" w:cstheme="minorBidi"/>
                           <w:color w:val="000000"/>
-                          <w:kern w:val="24"/>
+                          <w:kern w:val="2"/>
                           <w:sz w:val="20"/>
                           <w:szCs w:val="20"/>
                         </w:rPr>
-                        <w:t>Este formulário deverá ser pre</w:t>
+                        <w:t xml:space="preserve"> formulário </w:t>
                       </w:r>
                       <w:r>
                         <w:rPr>
                           <w:rFonts w:ascii="Calibri" w:eastAsia="DejaVu Sans" w:hAnsi="Calibri" w:cstheme="minorBidi"/>
                           <w:color w:val="000000"/>
-                          <w:kern w:val="24"/>
+                          <w:kern w:val="2"/>
                           <w:sz w:val="20"/>
                           <w:szCs w:val="20"/>
                         </w:rPr>
-                        <w:t>enchido para cada representante designado pela Entidade.</w:t>
+                        <w:t>para cada representante designado pela Entidade.</w:t>
                       </w:r>
                     </w:p>
                     <w:p>
                       <w:pPr>
                         <w:pStyle w:val="NormalWeb"/>
-                        <w:spacing w:before="0" w:beforeAutospacing="0" w:after="0" w:afterAutospacing="0"/>
-                        <w:rPr>
-                          <w:rFonts w:ascii="Calibri" w:eastAsia="DejaVu Sans" w:hAnsi="Calibri" w:cstheme="minorBidi"/>
-                          <w:color w:val="000000"/>
-                          <w:kern w:val="24"/>
+                        <w:spacing w:beforeAutospacing="0" w:after="0" w:afterAutospacing="0"/>
+                        <w:rPr>
+                          <w:rFonts w:ascii="Calibri" w:eastAsia="DejaVu Sans" w:hAnsi="Calibri" w:cstheme="minorBidi"/>
+                          <w:color w:val="000000"/>
+                          <w:kern w:val="2"/>
                           <w:sz w:val="20"/>
                           <w:szCs w:val="20"/>
                         </w:rPr>
@@ -279,11 +293,7 @@
                     <w:p>
                       <w:pPr>
                         <w:pStyle w:val="NormalWeb"/>
-                        <w:spacing w:before="0" w:beforeAutospacing="0" w:after="0" w:afterAutospacing="0"/>
-                        <w:rPr>
-                          <w:sz w:val="20"/>
-                          <w:szCs w:val="20"/>
-                        </w:rPr>
+                        <w:spacing w:beforeAutospacing="0" w:after="0" w:afterAutospacing="0"/>
                       </w:pPr>
                     </w:p>
                   </w:txbxContent>
@@ -294,35 +304,28 @@
         </mc:AlternateContent>
       </w:r>
     </w:p>
+    <w:p/>
     <w:p>
-      <w:pPr>
-        <w:rPr>
-          <w:sz w:val="24"/>
-          <w:szCs w:val="24"/>
-        </w:rPr>
-      </w:pPr>
-      <w:bookmarkStart w:id="0" w:name="_GoBack"/>
-      <w:bookmarkEnd w:id="0"/>
       <w:r>
         <w:rPr>
-          <w:sz w:val="24"/>
-          <w:szCs w:val="24"/>
+          <w:noProof/>
+          <w:lang w:eastAsia="pt-PT"/>
         </w:rPr>
         <mc:AlternateContent>
           <mc:Choice Requires="wps">
             <w:drawing>
-              <wp:anchor distT="0" distB="0" distL="114300" distR="114300" simplePos="0" relativeHeight="251660288" behindDoc="0" locked="0" layoutInCell="1" allowOverlap="1" wp14:anchorId="4097FD18" wp14:editId="21D5653A">
+              <wp:anchor distT="0" distB="0" distL="0" distR="0" simplePos="0" relativeHeight="251659264" behindDoc="0" locked="0" layoutInCell="1" allowOverlap="1" wp14:anchorId="4B70EAA6" wp14:editId="45E6B028">
                 <wp:simplePos x="0" y="0"/>
                 <wp:positionH relativeFrom="column">
-                  <wp:posOffset>-394335</wp:posOffset>
+                  <wp:posOffset>-337185</wp:posOffset>
                 </wp:positionH>
                 <wp:positionV relativeFrom="paragraph">
-                  <wp:posOffset>437516</wp:posOffset>
+                  <wp:posOffset>199390</wp:posOffset>
                 </wp:positionV>
-                <wp:extent cx="6143625" cy="6000750"/>
+                <wp:extent cx="6145530" cy="7136765"/>
                 <wp:effectExtent l="0" t="0" r="28575" b="19050"/>
                 <wp:wrapNone/>
-                <wp:docPr id="508" name="CustomShape 9"/>
+                <wp:docPr id="3" name="CustomShape 9"/>
                 <wp:cNvGraphicFramePr/>
                 <a:graphic xmlns:a="http://schemas.openxmlformats.org/drawingml/2006/main">
                   <a:graphicData uri="http://schemas.microsoft.com/office/word/2010/wordprocessingShape">
@@ -331,7 +334,7 @@
                       <wps:spPr>
                         <a:xfrm>
                           <a:off x="0" y="0"/>
-                          <a:ext cx="6143625" cy="6000750"/>
+                          <a:ext cx="6145530" cy="7136765"/>
                         </a:xfrm>
                         <a:prstGeom prst="rect">
                           <a:avLst/>
@@ -364,13 +367,13 @@
                             <w:pPr>
                               <w:pStyle w:val="NormalWeb"/>
                               <w:pBdr>
-                                <w:top w:val="single" w:sz="4" w:space="1" w:color="auto"/>
-                                <w:left w:val="single" w:sz="4" w:space="4" w:color="auto"/>
-                                <w:bottom w:val="single" w:sz="4" w:space="1" w:color="auto"/>
-                                <w:right w:val="single" w:sz="4" w:space="4" w:color="auto"/>
+                                <w:top w:val="single" w:sz="4" w:space="1" w:color="000000"/>
+                                <w:left w:val="single" w:sz="4" w:space="4" w:color="000000"/>
+                                <w:bottom w:val="single" w:sz="4" w:space="1" w:color="000000"/>
+                                <w:right w:val="single" w:sz="4" w:space="4" w:color="000000"/>
                               </w:pBdr>
                               <w:shd w:val="clear" w:color="auto" w:fill="D9D9D9" w:themeFill="background1" w:themeFillShade="D9"/>
-                              <w:spacing w:before="0" w:beforeAutospacing="0" w:after="0" w:afterAutospacing="0"/>
+                              <w:spacing w:beforeAutospacing="0" w:after="0" w:afterAutospacing="0"/>
                             </w:pPr>
                             <w:r>
                               <w:rPr>
@@ -378,7 +381,7 @@
                                 <w:b/>
                                 <w:bCs/>
                                 <w:color w:val="000000"/>
-                                <w:kern w:val="24"/>
+                                <w:kern w:val="2"/>
                               </w:rPr>
                               <w:t>Identificação da Entidade</w:t>
                             </w:r>
@@ -386,11 +389,11 @@
                           <w:p>
                             <w:pPr>
                               <w:pStyle w:val="NormalWeb"/>
-                              <w:spacing w:before="0" w:beforeAutospacing="0" w:after="0" w:afterAutospacing="0"/>
-                              <w:rPr>
-                                <w:rFonts w:ascii="Calibri" w:eastAsia="DejaVu Sans" w:hAnsi="Calibri" w:cstheme="minorBidi"/>
-                                <w:color w:val="000000"/>
-                                <w:kern w:val="24"/>
+                              <w:spacing w:beforeAutospacing="0" w:after="0" w:afterAutospacing="0"/>
+                              <w:rPr>
+                                <w:rFonts w:ascii="Calibri" w:eastAsia="DejaVu Sans" w:hAnsi="Calibri" w:cstheme="minorBidi"/>
+                                <w:color w:val="000000"/>
+                                <w:kern w:val="2"/>
                                 <w:sz w:val="20"/>
                                 <w:szCs w:val="20"/>
                               </w:rPr>
@@ -399,18 +402,18 @@
                           <w:p>
                             <w:pPr>
                               <w:pStyle w:val="NormalWeb"/>
-                              <w:spacing w:before="0" w:beforeAutospacing="0" w:after="0" w:afterAutospacing="0"/>
-                              <w:rPr>
-                                <w:rFonts w:ascii="Calibri" w:eastAsia="DejaVu Sans" w:hAnsi="Calibri" w:cstheme="minorBidi"/>
-                                <w:color w:val="000000"/>
-                                <w:kern w:val="24"/>
+                              <w:spacing w:beforeAutospacing="0" w:after="0" w:afterAutospacing="0"/>
+                              <w:rPr>
+                                <w:rFonts w:ascii="Calibri" w:eastAsia="DejaVu Sans" w:hAnsi="Calibri" w:cstheme="minorBidi"/>
+                                <w:color w:val="000000"/>
+                                <w:kern w:val="2"/>
                               </w:rPr>
                             </w:pPr>
                             <w:r>
                               <w:rPr>
                                 <w:rFonts w:ascii="Calibri" w:eastAsia="DejaVu Sans" w:hAnsi="Calibri" w:cstheme="minorBidi"/>
                                 <w:color w:val="000000"/>
-                                <w:kern w:val="24"/>
+                                <w:kern w:val="2"/>
                               </w:rPr>
                               <w:t>Nome da Entidade:</w:t>
                             </w:r>
@@ -418,46 +421,38 @@
                           <w:p>
                             <w:pPr>
                               <w:pStyle w:val="NormalWeb"/>
-                              <w:spacing w:before="0" w:beforeAutospacing="0" w:after="0" w:afterAutospacing="0"/>
-                            </w:pPr>
-                          </w:p>
-                          <w:p>
-                            <w:pPr>
-                              <w:pStyle w:val="NormalWeb"/>
-                              <w:spacing w:before="0" w:beforeAutospacing="0" w:after="0" w:afterAutospacing="0"/>
+                              <w:spacing w:beforeAutospacing="0" w:after="0" w:afterAutospacing="0"/>
+                            </w:pPr>
+                          </w:p>
+                          <w:p>
+                            <w:pPr>
+                              <w:pStyle w:val="NormalWeb"/>
+                              <w:spacing w:beforeAutospacing="0" w:after="0" w:afterAutospacing="0"/>
                             </w:pPr>
                             <w:r>
                               <w:rPr>
                                 <w:rFonts w:ascii="Calibri" w:eastAsia="DejaVu Sans" w:hAnsi="Calibri" w:cstheme="minorBidi"/>
                                 <w:color w:val="000000"/>
-                                <w:kern w:val="24"/>
-                              </w:rPr>
-                              <w:t>---------------------------------------------------------------------------------------------------------------</w:t>
+                                <w:kern w:val="2"/>
+                              </w:rPr>
+                              <w:t>-------------------------------------------------------------------------------------------------------------------------------</w:t>
                             </w:r>
+                          </w:p>
+                          <w:p>
+                            <w:pPr>
+                              <w:pStyle w:val="NormalWeb"/>
+                              <w:spacing w:beforeAutospacing="0" w:after="0" w:afterAutospacing="0"/>
+                              <w:rPr>
+                                <w:rFonts w:ascii="Calibri" w:eastAsia="DejaVu Sans" w:hAnsi="Calibri" w:cstheme="minorBidi"/>
+                                <w:color w:val="000000"/>
+                                <w:kern w:val="2"/>
+                              </w:rPr>
+                            </w:pPr>
                             <w:r>
                               <w:rPr>
                                 <w:rFonts w:ascii="Calibri" w:eastAsia="DejaVu Sans" w:hAnsi="Calibri" w:cstheme="minorBidi"/>
                                 <w:color w:val="000000"/>
-                                <w:kern w:val="24"/>
-                              </w:rPr>
-                              <w:t>----------------</w:t>
-                            </w:r>
-                          </w:p>
-                          <w:p>
-                            <w:pPr>
-                              <w:pStyle w:val="NormalWeb"/>
-                              <w:spacing w:before="0" w:beforeAutospacing="0" w:after="0" w:afterAutospacing="0"/>
-                              <w:rPr>
-                                <w:rFonts w:ascii="Calibri" w:eastAsia="DejaVu Sans" w:hAnsi="Calibri" w:cstheme="minorBidi"/>
-                                <w:color w:val="000000"/>
-                                <w:kern w:val="24"/>
-                              </w:rPr>
-                            </w:pPr>
-                            <w:r>
-                              <w:rPr>
-                                <w:rFonts w:ascii="Calibri" w:eastAsia="DejaVu Sans" w:hAnsi="Calibri" w:cstheme="minorBidi"/>
-                                <w:color w:val="000000"/>
-                                <w:kern w:val="24"/>
+                                <w:kern w:val="2"/>
                               </w:rPr>
                               <w:t>Serviço responsável pela representação na Plataforma:</w:t>
                             </w:r>
@@ -465,39 +460,31 @@
                           <w:p>
                             <w:pPr>
                               <w:pStyle w:val="NormalWeb"/>
-                              <w:spacing w:before="0" w:beforeAutospacing="0" w:after="0" w:afterAutospacing="0"/>
-                            </w:pPr>
-                          </w:p>
-                          <w:p>
-                            <w:pPr>
-                              <w:pStyle w:val="NormalWeb"/>
-                              <w:spacing w:before="0" w:beforeAutospacing="0" w:after="0" w:afterAutospacing="0"/>
+                              <w:spacing w:beforeAutospacing="0" w:after="0" w:afterAutospacing="0"/>
+                            </w:pPr>
+                          </w:p>
+                          <w:p>
+                            <w:pPr>
+                              <w:pStyle w:val="NormalWeb"/>
+                              <w:spacing w:beforeAutospacing="0" w:after="0" w:afterAutospacing="0"/>
                             </w:pPr>
                             <w:r>
                               <w:rPr>
                                 <w:rFonts w:ascii="Calibri" w:eastAsia="DejaVu Sans" w:hAnsi="Calibri" w:cstheme="minorBidi"/>
                                 <w:color w:val="000000"/>
-                                <w:kern w:val="24"/>
-                              </w:rPr>
-                              <w:t>---------------------------------------------------------------------------------------------------------------</w:t>
+                                <w:kern w:val="2"/>
+                              </w:rPr>
+                              <w:t>-------------------------------------------------------------------------------------------------------------------------------</w:t>
                             </w:r>
-                            <w:r>
-                              <w:rPr>
-                                <w:rFonts w:ascii="Calibri" w:eastAsia="DejaVu Sans" w:hAnsi="Calibri" w:cstheme="minorBidi"/>
-                                <w:color w:val="000000"/>
-                                <w:kern w:val="24"/>
-                              </w:rPr>
-                              <w:t>----------------</w:t>
-                            </w:r>
-                          </w:p>
-                          <w:p>
-                            <w:pPr>
-                              <w:pStyle w:val="NormalWeb"/>
-                              <w:spacing w:before="0" w:beforeAutospacing="0" w:after="0" w:afterAutospacing="0"/>
-                              <w:rPr>
-                                <w:rFonts w:ascii="Calibri" w:eastAsia="DejaVu Sans" w:hAnsi="Calibri" w:cstheme="minorBidi"/>
-                                <w:color w:val="000000"/>
-                                <w:kern w:val="24"/>
+                          </w:p>
+                          <w:p>
+                            <w:pPr>
+                              <w:pStyle w:val="NormalWeb"/>
+                              <w:spacing w:beforeAutospacing="0" w:after="0" w:afterAutospacing="0"/>
+                              <w:rPr>
+                                <w:rFonts w:ascii="Calibri" w:eastAsia="DejaVu Sans" w:hAnsi="Calibri" w:cstheme="minorBidi"/>
+                                <w:color w:val="000000"/>
+                                <w:kern w:val="2"/>
                               </w:rPr>
                             </w:pPr>
                             <w:proofErr w:type="gramStart"/>
@@ -505,7 +492,7 @@
                               <w:rPr>
                                 <w:rFonts w:ascii="Calibri" w:eastAsia="DejaVu Sans" w:hAnsi="Calibri" w:cstheme="minorBidi"/>
                                 <w:color w:val="000000"/>
-                                <w:kern w:val="24"/>
+                                <w:kern w:val="2"/>
                               </w:rPr>
                               <w:t>E-mail</w:t>
                             </w:r>
@@ -514,7 +501,7 @@
                               <w:rPr>
                                 <w:rFonts w:ascii="Calibri" w:eastAsia="DejaVu Sans" w:hAnsi="Calibri" w:cstheme="minorBidi"/>
                                 <w:color w:val="000000"/>
-                                <w:kern w:val="24"/>
+                                <w:kern w:val="2"/>
                               </w:rPr>
                               <w:t xml:space="preserve"> do serviço responsável pela representação na Plataforma:</w:t>
                             </w:r>
@@ -522,54 +509,46 @@
                           <w:p>
                             <w:pPr>
                               <w:pStyle w:val="NormalWeb"/>
-                              <w:spacing w:before="0" w:beforeAutospacing="0" w:after="0" w:afterAutospacing="0"/>
-                            </w:pPr>
-                          </w:p>
-                          <w:p>
-                            <w:pPr>
-                              <w:pStyle w:val="NormalWeb"/>
-                              <w:spacing w:before="0" w:beforeAutospacing="0" w:after="0" w:afterAutospacing="0"/>
+                              <w:spacing w:beforeAutospacing="0" w:after="0" w:afterAutospacing="0"/>
+                            </w:pPr>
+                          </w:p>
+                          <w:p>
+                            <w:pPr>
+                              <w:pStyle w:val="NormalWeb"/>
+                              <w:spacing w:beforeAutospacing="0" w:after="0" w:afterAutospacing="0"/>
                             </w:pPr>
                             <w:r>
                               <w:rPr>
                                 <w:rFonts w:ascii="Calibri" w:eastAsia="DejaVu Sans" w:hAnsi="Calibri" w:cstheme="minorBidi"/>
                                 <w:color w:val="000000"/>
-                                <w:kern w:val="24"/>
-                              </w:rPr>
-                              <w:t>---------------------------------------------------------------------------------------------------------------</w:t>
+                                <w:kern w:val="2"/>
+                              </w:rPr>
+                              <w:t>-------------------------------------------------------------------------------------------------------------------------------</w:t>
                             </w:r>
-                            <w:r>
-                              <w:rPr>
-                                <w:rFonts w:ascii="Calibri" w:eastAsia="DejaVu Sans" w:hAnsi="Calibri" w:cstheme="minorBidi"/>
-                                <w:color w:val="000000"/>
-                                <w:kern w:val="24"/>
-                              </w:rPr>
-                              <w:t>----------------</w:t>
-                            </w:r>
-                          </w:p>
-                          <w:p>
-                            <w:pPr>
-                              <w:pStyle w:val="NormalWeb"/>
-                              <w:spacing w:before="0" w:beforeAutospacing="0" w:after="0" w:afterAutospacing="0"/>
+                          </w:p>
+                          <w:p>
+                            <w:pPr>
+                              <w:pStyle w:val="NormalWeb"/>
+                              <w:spacing w:beforeAutospacing="0" w:after="0" w:afterAutospacing="0"/>
                               <w:rPr>
                                 <w:rFonts w:ascii="Calibri" w:hAnsi="Calibri" w:cstheme="minorBidi"/>
                                 <w:b/>
                                 <w:bCs/>
                                 <w:color w:val="000000"/>
-                                <w:kern w:val="24"/>
-                              </w:rPr>
-                            </w:pPr>
-                          </w:p>
-                          <w:p>
-                            <w:pPr>
-                              <w:pStyle w:val="NormalWeb"/>
-                              <w:spacing w:before="0" w:beforeAutospacing="0" w:after="0" w:afterAutospacing="0"/>
+                                <w:kern w:val="2"/>
+                              </w:rPr>
+                            </w:pPr>
+                          </w:p>
+                          <w:p>
+                            <w:pPr>
+                              <w:pStyle w:val="NormalWeb"/>
+                              <w:spacing w:beforeAutospacing="0" w:after="0" w:afterAutospacing="0"/>
                               <w:rPr>
                                 <w:rFonts w:ascii="Calibri" w:hAnsi="Calibri" w:cstheme="minorBidi"/>
                                 <w:b/>
                                 <w:bCs/>
                                 <w:color w:val="000000"/>
-                                <w:kern w:val="24"/>
+                                <w:kern w:val="2"/>
                                 <w:sz w:val="20"/>
                                 <w:szCs w:val="20"/>
                               </w:rPr>
@@ -579,13 +558,13 @@
                             <w:pPr>
                               <w:pStyle w:val="NormalWeb"/>
                               <w:pBdr>
-                                <w:top w:val="single" w:sz="4" w:space="1" w:color="auto"/>
-                                <w:left w:val="single" w:sz="4" w:space="4" w:color="auto"/>
-                                <w:bottom w:val="single" w:sz="4" w:space="1" w:color="auto"/>
-                                <w:right w:val="single" w:sz="4" w:space="4" w:color="auto"/>
+                                <w:top w:val="single" w:sz="4" w:space="1" w:color="000000"/>
+                                <w:left w:val="single" w:sz="4" w:space="4" w:color="000000"/>
+                                <w:bottom w:val="single" w:sz="4" w:space="1" w:color="000000"/>
+                                <w:right w:val="single" w:sz="4" w:space="4" w:color="000000"/>
                               </w:pBdr>
                               <w:shd w:val="clear" w:color="auto" w:fill="D9D9D9" w:themeFill="background1" w:themeFillShade="D9"/>
-                              <w:spacing w:before="0" w:beforeAutospacing="0" w:after="0" w:afterAutospacing="0"/>
+                              <w:spacing w:beforeAutospacing="0" w:after="0" w:afterAutospacing="0"/>
                             </w:pPr>
                             <w:r>
                               <w:rPr>
@@ -593,7 +572,7 @@
                                 <w:b/>
                                 <w:bCs/>
                                 <w:color w:val="000000"/>
-                                <w:kern w:val="24"/>
+                                <w:kern w:val="2"/>
                               </w:rPr>
                               <w:t>Identificação do representante da Entidade</w:t>
                             </w:r>
@@ -601,11 +580,11 @@
                           <w:p>
                             <w:pPr>
                               <w:pStyle w:val="NormalWeb"/>
-                              <w:spacing w:before="0" w:beforeAutospacing="0" w:after="0" w:afterAutospacing="0"/>
-                              <w:rPr>
-                                <w:rFonts w:ascii="Calibri" w:eastAsia="DejaVu Sans" w:hAnsi="Calibri" w:cstheme="minorBidi"/>
-                                <w:color w:val="000000"/>
-                                <w:kern w:val="24"/>
+                              <w:spacing w:beforeAutospacing="0" w:after="0" w:afterAutospacing="0"/>
+                              <w:rPr>
+                                <w:rFonts w:ascii="Calibri" w:eastAsia="DejaVu Sans" w:hAnsi="Calibri" w:cstheme="minorBidi"/>
+                                <w:color w:val="000000"/>
+                                <w:kern w:val="2"/>
                                 <w:sz w:val="20"/>
                                 <w:szCs w:val="20"/>
                               </w:rPr>
@@ -614,18 +593,18 @@
                           <w:p>
                             <w:pPr>
                               <w:pStyle w:val="NormalWeb"/>
-                              <w:spacing w:before="0" w:beforeAutospacing="0" w:after="0" w:afterAutospacing="0"/>
-                              <w:rPr>
-                                <w:rFonts w:ascii="Calibri" w:eastAsia="DejaVu Sans" w:hAnsi="Calibri" w:cstheme="minorBidi"/>
-                                <w:color w:val="000000"/>
-                                <w:kern w:val="24"/>
+                              <w:spacing w:beforeAutospacing="0" w:after="0" w:afterAutospacing="0"/>
+                              <w:rPr>
+                                <w:rFonts w:ascii="Calibri" w:eastAsia="DejaVu Sans" w:hAnsi="Calibri" w:cstheme="minorBidi"/>
+                                <w:color w:val="000000"/>
+                                <w:kern w:val="2"/>
                               </w:rPr>
                             </w:pPr>
                             <w:r>
                               <w:rPr>
                                 <w:rFonts w:ascii="Calibri" w:eastAsia="DejaVu Sans" w:hAnsi="Calibri" w:cstheme="minorBidi"/>
                                 <w:color w:val="000000"/>
-                                <w:kern w:val="24"/>
+                                <w:kern w:val="2"/>
                               </w:rPr>
                               <w:t>Nome completo:</w:t>
                             </w:r>
@@ -633,29 +612,29 @@
                           <w:p>
                             <w:pPr>
                               <w:pStyle w:val="NormalWeb"/>
-                              <w:spacing w:before="0" w:beforeAutospacing="0" w:after="0" w:afterAutospacing="0"/>
-                              <w:rPr>
-                                <w:rFonts w:ascii="Calibri" w:eastAsia="DejaVu Sans" w:hAnsi="Calibri" w:cstheme="minorBidi"/>
-                                <w:color w:val="000000"/>
-                                <w:kern w:val="24"/>
-                              </w:rPr>
-                            </w:pPr>
-                          </w:p>
-                          <w:p>
-                            <w:pPr>
-                              <w:pStyle w:val="NormalWeb"/>
-                              <w:spacing w:before="0" w:beforeAutospacing="0" w:after="0" w:afterAutospacing="0"/>
-                              <w:rPr>
-                                <w:rFonts w:ascii="Calibri" w:eastAsia="DejaVu Sans" w:hAnsi="Calibri" w:cstheme="minorBidi"/>
-                                <w:color w:val="000000"/>
-                                <w:kern w:val="24"/>
+                              <w:spacing w:beforeAutospacing="0" w:after="0" w:afterAutospacing="0"/>
+                              <w:rPr>
+                                <w:rFonts w:ascii="Calibri" w:eastAsia="DejaVu Sans" w:hAnsi="Calibri" w:cstheme="minorBidi"/>
+                                <w:color w:val="000000"/>
+                                <w:kern w:val="2"/>
+                              </w:rPr>
+                            </w:pPr>
+                          </w:p>
+                          <w:p>
+                            <w:pPr>
+                              <w:pStyle w:val="NormalWeb"/>
+                              <w:spacing w:beforeAutospacing="0" w:after="0" w:afterAutospacing="0"/>
+                              <w:rPr>
+                                <w:rFonts w:ascii="Calibri" w:eastAsia="DejaVu Sans" w:hAnsi="Calibri" w:cstheme="minorBidi"/>
+                                <w:color w:val="000000"/>
+                                <w:kern w:val="2"/>
                               </w:rPr>
                             </w:pPr>
                             <w:r>
                               <w:rPr>
                                 <w:rFonts w:ascii="Calibri" w:eastAsia="DejaVu Sans" w:hAnsi="Calibri" w:cstheme="minorBidi"/>
                                 <w:color w:val="000000"/>
-                                <w:kern w:val="24"/>
+                                <w:kern w:val="2"/>
                               </w:rPr>
                               <w:t>-------------------------------------------------------------------------------------------------------------------------------</w:t>
                             </w:r>
@@ -663,11 +642,11 @@
                           <w:p>
                             <w:pPr>
                               <w:pStyle w:val="NormalWeb"/>
-                              <w:spacing w:before="0" w:beforeAutospacing="0" w:after="0" w:afterAutospacing="0"/>
-                              <w:rPr>
-                                <w:rFonts w:ascii="Calibri" w:eastAsia="DejaVu Sans" w:hAnsi="Calibri" w:cstheme="minorBidi"/>
-                                <w:color w:val="000000"/>
-                                <w:kern w:val="24"/>
+                              <w:spacing w:beforeAutospacing="0" w:after="0" w:afterAutospacing="0"/>
+                              <w:rPr>
+                                <w:rFonts w:ascii="Calibri" w:eastAsia="DejaVu Sans" w:hAnsi="Calibri" w:cstheme="minorBidi"/>
+                                <w:color w:val="000000"/>
+                                <w:kern w:val="2"/>
                               </w:rPr>
                             </w:pPr>
                             <w:proofErr w:type="gramStart"/>
@@ -675,32 +654,16 @@
                               <w:rPr>
                                 <w:rFonts w:ascii="Calibri" w:eastAsia="DejaVu Sans" w:hAnsi="Calibri" w:cstheme="minorBidi"/>
                                 <w:color w:val="000000"/>
-                                <w:kern w:val="24"/>
-                              </w:rPr>
-                              <w:t>E</w:t>
-                            </w:r>
-                            <w:r>
-                              <w:rPr>
-                                <w:rFonts w:ascii="Calibri" w:eastAsia="DejaVu Sans" w:hAnsi="Calibri" w:cstheme="minorBidi"/>
-                                <w:color w:val="000000"/>
-                                <w:kern w:val="24"/>
-                              </w:rPr>
-                              <w:t>-</w:t>
-                            </w:r>
-                            <w:r>
-                              <w:rPr>
-                                <w:rFonts w:ascii="Calibri" w:eastAsia="DejaVu Sans" w:hAnsi="Calibri" w:cstheme="minorBidi"/>
-                                <w:color w:val="000000"/>
-                                <w:kern w:val="24"/>
-                              </w:rPr>
-                              <w:t>mail</w:t>
+                                <w:kern w:val="2"/>
+                              </w:rPr>
+                              <w:t>E-mail</w:t>
                             </w:r>
                             <w:proofErr w:type="gramEnd"/>
                             <w:r>
                               <w:rPr>
                                 <w:rFonts w:ascii="Calibri" w:eastAsia="DejaVu Sans" w:hAnsi="Calibri" w:cstheme="minorBidi"/>
                                 <w:color w:val="000000"/>
-                                <w:kern w:val="24"/>
+                                <w:kern w:val="2"/>
                               </w:rPr>
                               <w:t>:</w:t>
                             </w:r>
@@ -708,29 +671,29 @@
                           <w:p>
                             <w:pPr>
                               <w:pStyle w:val="NormalWeb"/>
-                              <w:spacing w:before="0" w:beforeAutospacing="0" w:after="0" w:afterAutospacing="0"/>
-                              <w:rPr>
-                                <w:rFonts w:ascii="Calibri" w:eastAsia="DejaVu Sans" w:hAnsi="Calibri" w:cstheme="minorBidi"/>
-                                <w:color w:val="000000"/>
-                                <w:kern w:val="24"/>
-                              </w:rPr>
-                            </w:pPr>
-                          </w:p>
-                          <w:p>
-                            <w:pPr>
-                              <w:pStyle w:val="NormalWeb"/>
-                              <w:spacing w:before="0" w:beforeAutospacing="0" w:after="0" w:afterAutospacing="0"/>
-                              <w:rPr>
-                                <w:rFonts w:ascii="Calibri" w:eastAsia="DejaVu Sans" w:hAnsi="Calibri" w:cstheme="minorBidi"/>
-                                <w:color w:val="000000"/>
-                                <w:kern w:val="24"/>
+                              <w:spacing w:beforeAutospacing="0" w:after="0" w:afterAutospacing="0"/>
+                              <w:rPr>
+                                <w:rFonts w:ascii="Calibri" w:eastAsia="DejaVu Sans" w:hAnsi="Calibri" w:cstheme="minorBidi"/>
+                                <w:color w:val="000000"/>
+                                <w:kern w:val="2"/>
+                              </w:rPr>
+                            </w:pPr>
+                          </w:p>
+                          <w:p>
+                            <w:pPr>
+                              <w:pStyle w:val="NormalWeb"/>
+                              <w:spacing w:beforeAutospacing="0" w:after="0" w:afterAutospacing="0"/>
+                              <w:rPr>
+                                <w:rFonts w:ascii="Calibri" w:eastAsia="DejaVu Sans" w:hAnsi="Calibri" w:cstheme="minorBidi"/>
+                                <w:color w:val="000000"/>
+                                <w:kern w:val="2"/>
                               </w:rPr>
                             </w:pPr>
                             <w:r>
                               <w:rPr>
                                 <w:rFonts w:ascii="Calibri" w:eastAsia="DejaVu Sans" w:hAnsi="Calibri" w:cstheme="minorBidi"/>
                                 <w:color w:val="000000"/>
-                                <w:kern w:val="24"/>
+                                <w:kern w:val="2"/>
                               </w:rPr>
                               <w:t>-------------------------------------------------------------------------------------------------------------------------------</w:t>
                             </w:r>
@@ -738,18 +701,18 @@
                           <w:p>
                             <w:pPr>
                               <w:pStyle w:val="NormalWeb"/>
-                              <w:spacing w:before="0" w:beforeAutospacing="0" w:after="0" w:afterAutospacing="0"/>
-                              <w:rPr>
-                                <w:rFonts w:ascii="Calibri" w:eastAsia="DejaVu Sans" w:hAnsi="Calibri" w:cstheme="minorBidi"/>
-                                <w:color w:val="000000"/>
-                                <w:kern w:val="24"/>
+                              <w:spacing w:beforeAutospacing="0" w:after="0" w:afterAutospacing="0"/>
+                              <w:rPr>
+                                <w:rFonts w:ascii="Calibri" w:eastAsia="DejaVu Sans" w:hAnsi="Calibri" w:cstheme="minorBidi"/>
+                                <w:color w:val="000000"/>
+                                <w:kern w:val="2"/>
                               </w:rPr>
                             </w:pPr>
                             <w:r>
                               <w:rPr>
                                 <w:rFonts w:ascii="Calibri" w:eastAsia="DejaVu Sans" w:hAnsi="Calibri" w:cstheme="minorBidi"/>
                                 <w:color w:val="000000"/>
-                                <w:kern w:val="24"/>
+                                <w:kern w:val="2"/>
                               </w:rPr>
                               <w:t>Número do Cartão de Cidadão:</w:t>
                             </w:r>
@@ -757,29 +720,29 @@
                           <w:p>
                             <w:pPr>
                               <w:pStyle w:val="NormalWeb"/>
-                              <w:spacing w:before="0" w:beforeAutospacing="0" w:after="0" w:afterAutospacing="0"/>
-                              <w:rPr>
-                                <w:rFonts w:ascii="Calibri" w:eastAsia="DejaVu Sans" w:hAnsi="Calibri" w:cstheme="minorBidi"/>
-                                <w:color w:val="000000"/>
-                                <w:kern w:val="24"/>
-                              </w:rPr>
-                            </w:pPr>
-                          </w:p>
-                          <w:p>
-                            <w:pPr>
-                              <w:pStyle w:val="NormalWeb"/>
-                              <w:spacing w:before="0" w:beforeAutospacing="0" w:after="0" w:afterAutospacing="0"/>
-                              <w:rPr>
-                                <w:rFonts w:ascii="Calibri" w:eastAsia="DejaVu Sans" w:hAnsi="Calibri" w:cstheme="minorBidi"/>
-                                <w:color w:val="000000"/>
-                                <w:kern w:val="24"/>
+                              <w:spacing w:beforeAutospacing="0" w:after="0" w:afterAutospacing="0"/>
+                              <w:rPr>
+                                <w:rFonts w:ascii="Calibri" w:eastAsia="DejaVu Sans" w:hAnsi="Calibri" w:cstheme="minorBidi"/>
+                                <w:color w:val="000000"/>
+                                <w:kern w:val="2"/>
+                              </w:rPr>
+                            </w:pPr>
+                          </w:p>
+                          <w:p>
+                            <w:pPr>
+                              <w:pStyle w:val="NormalWeb"/>
+                              <w:spacing w:beforeAutospacing="0" w:after="0" w:afterAutospacing="0"/>
+                              <w:rPr>
+                                <w:rFonts w:ascii="Calibri" w:eastAsia="DejaVu Sans" w:hAnsi="Calibri" w:cstheme="minorBidi"/>
+                                <w:color w:val="000000"/>
+                                <w:kern w:val="2"/>
                               </w:rPr>
                             </w:pPr>
                             <w:r>
                               <w:rPr>
                                 <w:rFonts w:ascii="Calibri" w:eastAsia="DejaVu Sans" w:hAnsi="Calibri" w:cstheme="minorBidi"/>
                                 <w:color w:val="000000"/>
-                                <w:kern w:val="24"/>
+                                <w:kern w:val="2"/>
                               </w:rPr>
                               <w:t>-------------------------------------------------------------------------------------------------------------------------------</w:t>
                             </w:r>
@@ -787,18 +750,18 @@
                           <w:p>
                             <w:pPr>
                               <w:pStyle w:val="NormalWeb"/>
-                              <w:spacing w:before="0" w:beforeAutospacing="0" w:after="0" w:afterAutospacing="0"/>
-                              <w:rPr>
-                                <w:rFonts w:ascii="Calibri" w:eastAsia="DejaVu Sans" w:hAnsi="Calibri" w:cstheme="minorBidi"/>
-                                <w:color w:val="000000"/>
-                                <w:kern w:val="24"/>
+                              <w:spacing w:beforeAutospacing="0" w:after="0" w:afterAutospacing="0"/>
+                              <w:rPr>
+                                <w:rFonts w:ascii="Calibri" w:eastAsia="DejaVu Sans" w:hAnsi="Calibri" w:cstheme="minorBidi"/>
+                                <w:color w:val="000000"/>
+                                <w:kern w:val="2"/>
                               </w:rPr>
                             </w:pPr>
                             <w:r>
                               <w:rPr>
                                 <w:rFonts w:ascii="Calibri" w:eastAsia="DejaVu Sans" w:hAnsi="Calibri" w:cstheme="minorBidi"/>
                                 <w:color w:val="000000"/>
-                                <w:kern w:val="24"/>
+                                <w:kern w:val="2"/>
                               </w:rPr>
                               <w:t>Cargo ou função:</w:t>
                             </w:r>
@@ -806,29 +769,29 @@
                           <w:p>
                             <w:pPr>
                               <w:pStyle w:val="NormalWeb"/>
-                              <w:spacing w:before="0" w:beforeAutospacing="0" w:after="0" w:afterAutospacing="0"/>
-                              <w:rPr>
-                                <w:rFonts w:ascii="Calibri" w:eastAsia="DejaVu Sans" w:hAnsi="Calibri" w:cstheme="minorBidi"/>
-                                <w:color w:val="000000"/>
-                                <w:kern w:val="24"/>
-                              </w:rPr>
-                            </w:pPr>
-                          </w:p>
-                          <w:p>
-                            <w:pPr>
-                              <w:pStyle w:val="NormalWeb"/>
-                              <w:spacing w:before="0" w:beforeAutospacing="0" w:after="0" w:afterAutospacing="0"/>
-                              <w:rPr>
-                                <w:rFonts w:ascii="Calibri" w:eastAsia="DejaVu Sans" w:hAnsi="Calibri" w:cstheme="minorBidi"/>
-                                <w:color w:val="000000"/>
-                                <w:kern w:val="24"/>
+                              <w:spacing w:beforeAutospacing="0" w:after="0" w:afterAutospacing="0"/>
+                              <w:rPr>
+                                <w:rFonts w:ascii="Calibri" w:eastAsia="DejaVu Sans" w:hAnsi="Calibri" w:cstheme="minorBidi"/>
+                                <w:color w:val="000000"/>
+                                <w:kern w:val="2"/>
+                              </w:rPr>
+                            </w:pPr>
+                          </w:p>
+                          <w:p>
+                            <w:pPr>
+                              <w:pStyle w:val="NormalWeb"/>
+                              <w:spacing w:beforeAutospacing="0" w:after="0" w:afterAutospacing="0"/>
+                              <w:rPr>
+                                <w:rFonts w:ascii="Calibri" w:eastAsia="DejaVu Sans" w:hAnsi="Calibri" w:cstheme="minorBidi"/>
+                                <w:color w:val="000000"/>
+                                <w:kern w:val="2"/>
                               </w:rPr>
                             </w:pPr>
                             <w:r>
                               <w:rPr>
                                 <w:rFonts w:ascii="Calibri" w:eastAsia="DejaVu Sans" w:hAnsi="Calibri" w:cstheme="minorBidi"/>
                                 <w:color w:val="000000"/>
-                                <w:kern w:val="24"/>
+                                <w:kern w:val="2"/>
                               </w:rPr>
                               <w:t>-------------------------------------------------------------------------------------------------------------------------------</w:t>
                             </w:r>
@@ -836,53 +799,32 @@
                           <w:p>
                             <w:pPr>
                               <w:pStyle w:val="NormalWeb"/>
-                              <w:spacing w:before="0" w:beforeAutospacing="0" w:after="0" w:afterAutospacing="0"/>
-                              <w:rPr>
-                                <w:rFonts w:ascii="Calibri" w:eastAsia="DejaVu Sans" w:hAnsi="Calibri" w:cstheme="minorBidi"/>
-                                <w:color w:val="000000"/>
-                                <w:kern w:val="24"/>
-                              </w:rPr>
-                            </w:pPr>
-                          </w:p>
-                          <w:p>
-                            <w:pPr>
-                              <w:pStyle w:val="NormalWeb"/>
-                              <w:spacing w:before="0" w:beforeAutospacing="0" w:after="0" w:afterAutospacing="0"/>
-                              <w:rPr>
-                                <w:rFonts w:ascii="Calibri" w:eastAsia="DejaVu Sans" w:hAnsi="Calibri" w:cstheme="minorBidi"/>
-                                <w:color w:val="000000"/>
-                                <w:kern w:val="24"/>
-                              </w:rPr>
+                              <w:spacing w:beforeAutospacing="0" w:after="0" w:afterAutospacing="0"/>
+                              <w:rPr>
+                                <w:rFonts w:ascii="Calibri" w:eastAsia="DejaVu Sans" w:hAnsi="Calibri" w:cstheme="minorBidi"/>
+                                <w:color w:val="000000"/>
+                                <w:kern w:val="2"/>
+                              </w:rPr>
+                            </w:pPr>
+                          </w:p>
+                          <w:p>
+                            <w:pPr>
+                              <w:pStyle w:val="NormalWeb"/>
+                              <w:spacing w:beforeAutospacing="0" w:after="0" w:afterAutospacing="0"/>
                             </w:pPr>
                             <w:r>
                               <w:rPr>
                                 <w:rFonts w:ascii="Calibri" w:eastAsia="DejaVu Sans" w:hAnsi="Calibri" w:cstheme="minorBidi"/>
                                 <w:color w:val="000000"/>
-                                <w:kern w:val="24"/>
-                              </w:rPr>
-                              <w:t>Assinatura</w:t>
+                                <w:kern w:val="2"/>
+                              </w:rPr>
+                              <w:t xml:space="preserve">Assinatura do dirigente superior da Entidade* </w:t>
                             </w:r>
                             <w:r>
                               <w:rPr>
                                 <w:rFonts w:ascii="Calibri" w:eastAsia="DejaVu Sans" w:hAnsi="Calibri" w:cstheme="minorBidi"/>
                                 <w:color w:val="000000"/>
-                                <w:kern w:val="24"/>
-                              </w:rPr>
-                              <w:t>*</w:t>
-                            </w:r>
-                            <w:r>
-                              <w:rPr>
-                                <w:rFonts w:ascii="Calibri" w:eastAsia="DejaVu Sans" w:hAnsi="Calibri" w:cstheme="minorBidi"/>
-                                <w:color w:val="000000"/>
-                                <w:kern w:val="24"/>
-                              </w:rPr>
-                              <w:t xml:space="preserve"> </w:t>
-                            </w:r>
-                            <w:r>
-                              <w:rPr>
-                                <w:rFonts w:ascii="Calibri" w:eastAsia="DejaVu Sans" w:hAnsi="Calibri" w:cstheme="minorBidi"/>
-                                <w:color w:val="000000"/>
-                                <w:kern w:val="24"/>
+                                <w:kern w:val="2"/>
                               </w:rPr>
                               <w:tab/>
                             </w:r>
@@ -890,7 +832,7 @@
                               <w:rPr>
                                 <w:rFonts w:ascii="Calibri" w:eastAsia="DejaVu Sans" w:hAnsi="Calibri" w:cstheme="minorBidi"/>
                                 <w:color w:val="000000"/>
-                                <w:kern w:val="24"/>
+                                <w:kern w:val="2"/>
                               </w:rPr>
                               <w:tab/>
                             </w:r>
@@ -898,7 +840,7 @@
                               <w:rPr>
                                 <w:rFonts w:ascii="Calibri" w:eastAsia="DejaVu Sans" w:hAnsi="Calibri" w:cstheme="minorBidi"/>
                                 <w:color w:val="000000"/>
-                                <w:kern w:val="24"/>
+                                <w:kern w:val="2"/>
                               </w:rPr>
                               <w:tab/>
                             </w:r>
@@ -906,88 +848,38 @@
                               <w:rPr>
                                 <w:rFonts w:ascii="Calibri" w:eastAsia="DejaVu Sans" w:hAnsi="Calibri" w:cstheme="minorBidi"/>
                                 <w:color w:val="000000"/>
-                                <w:kern w:val="24"/>
+                                <w:kern w:val="2"/>
                               </w:rPr>
                               <w:tab/>
-                            </w:r>
-                            <w:r>
-                              <w:rPr>
-                                <w:rFonts w:ascii="Calibri" w:eastAsia="DejaVu Sans" w:hAnsi="Calibri" w:cstheme="minorBidi"/>
-                                <w:color w:val="000000"/>
-                                <w:kern w:val="24"/>
-                              </w:rPr>
-                              <w:tab/>
-                            </w:r>
-                            <w:r>
-                              <w:rPr>
-                                <w:rFonts w:ascii="Calibri" w:eastAsia="DejaVu Sans" w:hAnsi="Calibri" w:cstheme="minorBidi"/>
-                                <w:color w:val="000000"/>
-                                <w:kern w:val="24"/>
-                              </w:rPr>
-                              <w:tab/>
-                            </w:r>
-                            <w:r>
-                              <w:rPr>
-                                <w:rFonts w:ascii="Calibri" w:eastAsia="DejaVu Sans" w:hAnsi="Calibri" w:cstheme="minorBidi"/>
-                                <w:color w:val="000000"/>
-                                <w:kern w:val="24"/>
-                              </w:rPr>
-                              <w:tab/>
-                            </w:r>
-                            <w:r>
-                              <w:rPr>
-                                <w:rFonts w:ascii="Calibri" w:eastAsia="DejaVu Sans" w:hAnsi="Calibri" w:cstheme="minorBidi"/>
-                                <w:color w:val="000000"/>
-                                <w:kern w:val="24"/>
-                              </w:rPr>
-                              <w:tab/>
-                            </w:r>
-                            <w:r>
-                              <w:rPr>
-                                <w:rFonts w:ascii="Calibri" w:eastAsia="DejaVu Sans" w:hAnsi="Calibri" w:cstheme="minorBidi"/>
-                                <w:color w:val="000000"/>
-                                <w:kern w:val="24"/>
-                              </w:rPr>
                               <w:t>Data</w:t>
                             </w:r>
                           </w:p>
                           <w:p>
                             <w:pPr>
                               <w:pStyle w:val="NormalWeb"/>
-                              <w:spacing w:before="0" w:beforeAutospacing="0" w:after="0" w:afterAutospacing="0"/>
-                              <w:rPr>
-                                <w:rFonts w:ascii="Calibri" w:eastAsia="DejaVu Sans" w:hAnsi="Calibri" w:cstheme="minorBidi"/>
-                                <w:color w:val="000000"/>
-                                <w:kern w:val="24"/>
-                              </w:rPr>
-                            </w:pPr>
-                          </w:p>
-                          <w:p>
-                            <w:pPr>
-                              <w:pStyle w:val="NormalWeb"/>
-                              <w:spacing w:before="0" w:beforeAutospacing="0" w:after="0" w:afterAutospacing="0"/>
-                              <w:rPr>
-                                <w:rFonts w:ascii="Calibri" w:eastAsia="DejaVu Sans" w:hAnsi="Calibri" w:cstheme="minorBidi"/>
-                                <w:color w:val="000000"/>
-                                <w:kern w:val="24"/>
-                              </w:rPr>
-                            </w:pPr>
-                          </w:p>
-                          <w:p>
-                            <w:pPr>
-                              <w:pStyle w:val="NormalWeb"/>
-                              <w:spacing w:before="0" w:beforeAutospacing="0" w:after="0" w:afterAutospacing="0"/>
-                              <w:rPr>
-                                <w:rFonts w:ascii="Calibri" w:eastAsia="DejaVu Sans" w:hAnsi="Calibri" w:cstheme="minorBidi"/>
-                                <w:color w:val="000000"/>
-                                <w:kern w:val="24"/>
+                              <w:spacing w:beforeAutospacing="0" w:after="0" w:afterAutospacing="0"/>
+                              <w:rPr>
+                                <w:rFonts w:ascii="Calibri" w:eastAsia="DejaVu Sans" w:hAnsi="Calibri" w:cstheme="minorBidi"/>
+                                <w:color w:val="000000"/>
+                                <w:kern w:val="2"/>
+                              </w:rPr>
+                            </w:pPr>
+                          </w:p>
+                          <w:p>
+                            <w:pPr>
+                              <w:pStyle w:val="NormalWeb"/>
+                              <w:spacing w:beforeAutospacing="0" w:after="0" w:afterAutospacing="0"/>
+                              <w:rPr>
+                                <w:rFonts w:ascii="Calibri" w:eastAsia="DejaVu Sans" w:hAnsi="Calibri" w:cstheme="minorBidi"/>
+                                <w:color w:val="000000"/>
+                                <w:kern w:val="2"/>
                               </w:rPr>
                             </w:pPr>
                             <w:r>
                               <w:rPr>
                                 <w:rFonts w:ascii="Calibri" w:eastAsia="DejaVu Sans" w:hAnsi="Calibri" w:cstheme="minorBidi"/>
                                 <w:color w:val="000000"/>
-                                <w:kern w:val="24"/>
+                                <w:kern w:val="2"/>
                               </w:rPr>
                               <w:t>-------------------------------------------------------------------------------------------------------------------------------</w:t>
                             </w:r>
@@ -995,11 +887,11 @@
                           <w:p>
                             <w:pPr>
                               <w:pStyle w:val="NormalWeb"/>
-                              <w:spacing w:before="0" w:beforeAutospacing="0" w:after="0" w:afterAutospacing="0"/>
-                              <w:rPr>
-                                <w:rFonts w:ascii="Calibri" w:eastAsia="DejaVu Sans" w:hAnsi="Calibri" w:cstheme="minorBidi"/>
-                                <w:color w:val="000000"/>
-                                <w:kern w:val="24"/>
+                              <w:spacing w:beforeAutospacing="0" w:after="0" w:afterAutospacing="0"/>
+                              <w:rPr>
+                                <w:rFonts w:ascii="Calibri" w:eastAsia="DejaVu Sans" w:hAnsi="Calibri" w:cstheme="minorBidi"/>
+                                <w:color w:val="000000"/>
+                                <w:kern w:val="2"/>
                               </w:rPr>
                             </w:pPr>
                           </w:p>
@@ -1007,13 +899,13 @@
                             <w:pPr>
                               <w:pStyle w:val="NormalWeb"/>
                               <w:pBdr>
-                                <w:bottom w:val="single" w:sz="6" w:space="0" w:color="auto"/>
+                                <w:bottom w:val="single" w:sz="6" w:space="0" w:color="000000"/>
                               </w:pBdr>
-                              <w:spacing w:before="0" w:beforeAutospacing="0" w:after="0" w:afterAutospacing="0"/>
-                              <w:rPr>
-                                <w:rFonts w:ascii="Calibri" w:eastAsia="DejaVu Sans" w:hAnsi="Calibri" w:cstheme="minorBidi"/>
-                                <w:color w:val="000000"/>
-                                <w:kern w:val="24"/>
+                              <w:spacing w:beforeAutospacing="0" w:after="0" w:afterAutospacing="0"/>
+                              <w:rPr>
+                                <w:rFonts w:ascii="Calibri" w:eastAsia="DejaVu Sans" w:hAnsi="Calibri" w:cstheme="minorBidi"/>
+                                <w:color w:val="000000"/>
+                                <w:kern w:val="2"/>
                               </w:rPr>
                             </w:pPr>
                           </w:p>
@@ -1021,24 +913,24 @@
                             <w:pPr>
                               <w:pStyle w:val="NormalWeb"/>
                               <w:pBdr>
-                                <w:bottom w:val="single" w:sz="6" w:space="0" w:color="auto"/>
+                                <w:bottom w:val="single" w:sz="6" w:space="0" w:color="000000"/>
                               </w:pBdr>
-                              <w:spacing w:before="0" w:beforeAutospacing="0" w:after="0" w:afterAutospacing="0"/>
-                              <w:rPr>
-                                <w:rFonts w:ascii="Calibri" w:eastAsia="DejaVu Sans" w:hAnsi="Calibri" w:cstheme="minorBidi"/>
-                                <w:color w:val="000000"/>
-                                <w:kern w:val="24"/>
-                              </w:rPr>
-                            </w:pPr>
-                          </w:p>
-                          <w:p>
-                            <w:pPr>
-                              <w:pStyle w:val="NormalWeb"/>
-                              <w:spacing w:before="0" w:beforeAutospacing="0" w:after="0" w:afterAutospacing="0"/>
+                              <w:spacing w:beforeAutospacing="0" w:after="0" w:afterAutospacing="0"/>
+                              <w:rPr>
+                                <w:rFonts w:ascii="Calibri" w:eastAsia="DejaVu Sans" w:hAnsi="Calibri" w:cstheme="minorBidi"/>
+                                <w:color w:val="000000"/>
+                                <w:kern w:val="2"/>
+                              </w:rPr>
+                            </w:pPr>
+                          </w:p>
+                          <w:p>
+                            <w:pPr>
+                              <w:pStyle w:val="NormalWeb"/>
+                              <w:spacing w:beforeAutospacing="0" w:after="0" w:afterAutospacing="0"/>
                               <w:rPr>
                                 <w:rFonts w:ascii="Calibri" w:hAnsi="Calibri" w:cstheme="minorBidi"/>
                                 <w:color w:val="000000"/>
-                                <w:kern w:val="24"/>
+                                <w:kern w:val="2"/>
                                 <w:sz w:val="20"/>
                                 <w:szCs w:val="20"/>
                               </w:rPr>
@@ -1047,8 +939,11 @@
                           <w:p>
                             <w:pPr>
                               <w:pStyle w:val="NormalWeb"/>
-                              <w:spacing w:before="0" w:beforeAutospacing="0" w:after="0" w:afterAutospacing="0"/>
-                              <w:rPr>
+                              <w:spacing w:beforeAutospacing="0" w:after="0" w:afterAutospacing="0"/>
+                              <w:rPr>
+                                <w:rFonts w:ascii="Calibri" w:eastAsia="DejaVu Sans" w:hAnsi="Calibri" w:cstheme="minorBidi"/>
+                                <w:color w:val="000000" w:themeColor="text1"/>
+                                <w:kern w:val="2"/>
                                 <w:sz w:val="20"/>
                                 <w:szCs w:val="20"/>
                               </w:rPr>
@@ -1057,53 +952,176 @@
                               <w:rPr>
                                 <w:rFonts w:ascii="Calibri" w:eastAsia="DejaVu Sans" w:hAnsi="Calibri" w:cstheme="minorBidi"/>
                                 <w:color w:val="000000" w:themeColor="text1"/>
-                                <w:kern w:val="24"/>
+                                <w:kern w:val="2"/>
                                 <w:sz w:val="20"/>
                                 <w:szCs w:val="20"/>
                               </w:rPr>
-                              <w:t>*</w:t>
+                              <w:t>*Se enviado por via eletrónica, o PDF deve ser autenticado com assinatura digital.</w:t>
                             </w:r>
-                            <w:r>
+                          </w:p>
+                          <w:p>
+                            <w:pPr>
+                              <w:pStyle w:val="NormalWeb"/>
+                              <w:spacing w:beforeAutospacing="0" w:after="0" w:afterAutospacing="0"/>
                               <w:rPr>
                                 <w:rFonts w:ascii="Calibri" w:eastAsia="DejaVu Sans" w:hAnsi="Calibri" w:cstheme="minorBidi"/>
                                 <w:color w:val="000000" w:themeColor="text1"/>
-                                <w:kern w:val="24"/>
+                                <w:kern w:val="2"/>
                                 <w:sz w:val="20"/>
                                 <w:szCs w:val="20"/>
                               </w:rPr>
-                              <w:t>Se enviado por via eletrónica, o PDF deve ser autenticado com assinatura digital</w:t>
-                            </w:r>
-                            <w:r>
+                            </w:pPr>
+                          </w:p>
+                          <w:p>
+                            <w:pPr>
+                              <w:pStyle w:val="NormalWeb"/>
+                              <w:spacing w:beforeAutospacing="0" w:after="0" w:afterAutospacing="0"/>
                               <w:rPr>
                                 <w:rFonts w:ascii="Calibri" w:eastAsia="DejaVu Sans" w:hAnsi="Calibri" w:cstheme="minorBidi"/>
                                 <w:color w:val="000000" w:themeColor="text1"/>
-                                <w:kern w:val="24"/>
+                                <w:kern w:val="2"/>
                                 <w:sz w:val="20"/>
                                 <w:szCs w:val="20"/>
                               </w:rPr>
-                              <w:t>.</w:t>
-                            </w:r>
+                            </w:pPr>
+                          </w:p>
+                          <w:p>
+                            <w:pPr>
+                              <w:pStyle w:val="NormalWeb"/>
+                              <w:spacing w:beforeAutospacing="0" w:after="0" w:afterAutospacing="0"/>
+                              <w:rPr>
+                                <w:rFonts w:ascii="Calibri" w:eastAsia="DejaVu Sans" w:hAnsi="Calibri" w:cstheme="minorBidi"/>
+                                <w:color w:val="000000" w:themeColor="text1"/>
+                                <w:kern w:val="2"/>
+                                <w:sz w:val="20"/>
+                                <w:szCs w:val="20"/>
+                              </w:rPr>
+                            </w:pPr>
+                          </w:p>
+                          <w:p>
+                            <w:pPr>
+                              <w:pStyle w:val="NormalWeb"/>
+                              <w:spacing w:beforeAutospacing="0" w:after="0" w:afterAutospacing="0"/>
+                              <w:rPr>
+                                <w:rFonts w:ascii="Calibri" w:eastAsia="DejaVu Sans" w:hAnsi="Calibri" w:cstheme="minorBidi"/>
+                                <w:color w:val="000000" w:themeColor="text1"/>
+                                <w:kern w:val="2"/>
+                                <w:sz w:val="20"/>
+                                <w:szCs w:val="20"/>
+                              </w:rPr>
+                            </w:pPr>
+                          </w:p>
+                          <w:p>
+                            <w:pPr>
+                              <w:pStyle w:val="NormalWeb"/>
+                              <w:spacing w:beforeAutospacing="0" w:after="0" w:afterAutospacing="0"/>
+                              <w:rPr>
+                                <w:rFonts w:ascii="Calibri" w:eastAsia="DejaVu Sans" w:hAnsi="Calibri" w:cstheme="minorBidi"/>
+                                <w:color w:val="000000" w:themeColor="text1"/>
+                                <w:kern w:val="2"/>
+                                <w:sz w:val="20"/>
+                                <w:szCs w:val="20"/>
+                              </w:rPr>
+                            </w:pPr>
+                          </w:p>
+                          <w:p>
+                            <w:pPr>
+                              <w:pStyle w:val="NormalWeb"/>
+                              <w:spacing w:beforeAutospacing="0" w:after="0" w:afterAutospacing="0"/>
+                              <w:rPr>
+                                <w:rFonts w:ascii="Calibri" w:eastAsia="DejaVu Sans" w:hAnsi="Calibri" w:cstheme="minorBidi"/>
+                                <w:color w:val="000000" w:themeColor="text1"/>
+                                <w:kern w:val="2"/>
+                                <w:sz w:val="20"/>
+                                <w:szCs w:val="20"/>
+                              </w:rPr>
+                            </w:pPr>
+                          </w:p>
+                          <w:p>
+                            <w:pPr>
+                              <w:pStyle w:val="NormalWeb"/>
+                              <w:spacing w:beforeAutospacing="0" w:after="0" w:afterAutospacing="0"/>
+                              <w:rPr>
+                                <w:rFonts w:ascii="Calibri" w:eastAsia="DejaVu Sans" w:hAnsi="Calibri" w:cstheme="minorBidi"/>
+                                <w:color w:val="000000" w:themeColor="text1"/>
+                                <w:kern w:val="2"/>
+                                <w:sz w:val="20"/>
+                                <w:szCs w:val="20"/>
+                              </w:rPr>
+                            </w:pPr>
+                          </w:p>
+                          <w:p>
+                            <w:pPr>
+                              <w:pStyle w:val="NormalWeb"/>
+                              <w:spacing w:beforeAutospacing="0" w:after="0" w:afterAutospacing="0"/>
+                              <w:rPr>
+                                <w:rFonts w:ascii="Calibri" w:eastAsia="DejaVu Sans" w:hAnsi="Calibri" w:cstheme="minorBidi"/>
+                                <w:color w:val="000000" w:themeColor="text1"/>
+                                <w:kern w:val="2"/>
+                                <w:sz w:val="20"/>
+                                <w:szCs w:val="20"/>
+                              </w:rPr>
+                            </w:pPr>
+                          </w:p>
+                          <w:p>
+                            <w:pPr>
+                              <w:pStyle w:val="NormalWeb"/>
+                              <w:spacing w:beforeAutospacing="0" w:after="0" w:afterAutospacing="0"/>
+                              <w:rPr>
+                                <w:rFonts w:ascii="Calibri" w:eastAsia="DejaVu Sans" w:hAnsi="Calibri" w:cstheme="minorBidi"/>
+                                <w:color w:val="000000" w:themeColor="text1"/>
+                                <w:kern w:val="2"/>
+                                <w:sz w:val="20"/>
+                                <w:szCs w:val="20"/>
+                              </w:rPr>
+                            </w:pPr>
+                          </w:p>
+                          <w:p>
+                            <w:pPr>
+                              <w:pStyle w:val="NormalWeb"/>
+                              <w:spacing w:beforeAutospacing="0" w:after="0" w:afterAutospacing="0"/>
+                              <w:rPr>
+                                <w:rFonts w:ascii="Calibri" w:eastAsia="DejaVu Sans" w:hAnsi="Calibri" w:cstheme="minorBidi"/>
+                                <w:color w:val="000000" w:themeColor="text1"/>
+                                <w:kern w:val="2"/>
+                                <w:sz w:val="20"/>
+                                <w:szCs w:val="20"/>
+                              </w:rPr>
+                            </w:pPr>
+                          </w:p>
+                          <w:p>
+                            <w:pPr>
+                              <w:pStyle w:val="NormalWeb"/>
+                              <w:spacing w:beforeAutospacing="0" w:after="0" w:afterAutospacing="0"/>
+                              <w:rPr>
+                                <w:rFonts w:ascii="Calibri" w:eastAsia="DejaVu Sans" w:hAnsi="Calibri" w:cstheme="minorBidi"/>
+                                <w:color w:val="000000" w:themeColor="text1"/>
+                                <w:kern w:val="2"/>
+                                <w:sz w:val="20"/>
+                                <w:szCs w:val="20"/>
+                              </w:rPr>
+                            </w:pPr>
+                          </w:p>
+                          <w:p>
+                            <w:pPr>
+                              <w:pStyle w:val="NormalWeb"/>
+                              <w:spacing w:beforeAutospacing="0" w:after="0" w:afterAutospacing="0"/>
+                            </w:pPr>
                           </w:p>
                         </w:txbxContent>
                       </wps:txbx>
-                      <wps:bodyPr wrap="square" lIns="90000" tIns="45000" rIns="90000" bIns="45000">
+                      <wps:bodyPr lIns="90000" tIns="45000" rIns="90000" bIns="45000">
                         <a:noAutofit/>
                       </wps:bodyPr>
                     </wps:wsp>
                   </a:graphicData>
                 </a:graphic>
-                <wp14:sizeRelH relativeFrom="margin">
-                  <wp14:pctWidth>0</wp14:pctWidth>
-                </wp14:sizeRelH>
-                <wp14:sizeRelV relativeFrom="margin">
-                  <wp14:pctHeight>0</wp14:pctHeight>
-                </wp14:sizeRelV>
               </wp:anchor>
             </w:drawing>
           </mc:Choice>
           <mc:Fallback>
             <w:pict>
-              <v:rect w14:anchorId="4097FD18" id="CustomShape 9" o:spid="_x0000_s1027" style="position:absolute;margin-left:-31.05pt;margin-top:34.45pt;width:483.75pt;height:472.5pt;z-index:251660288;visibility:visible;mso-wrap-style:square;mso-width-percent:0;mso-height-percent:0;mso-wrap-distance-left:9pt;mso-wrap-distance-top:0;mso-wrap-distance-right:9pt;mso-wrap-distance-bottom:0;mso-position-horizontal:absolute;mso-position-horizontal-relative:text;mso-position-vertical:absolute;mso-position-vertical-relative:text;mso-width-percent:0;mso-height-percent:0;mso-width-relative:margin;mso-height-relative:margin;v-text-anchor:top" o:gfxdata="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" strokecolor="#5b9bd5" strokeweight=".71mm">
+              <v:rect w14:anchorId="4B70EAA6" id="CustomShape 9" o:spid="_x0000_s1027" style="position:absolute;margin-left:-26.55pt;margin-top:15.7pt;width:483.9pt;height:561.95pt;z-index:251659264;visibility:visible;mso-wrap-style:square;mso-wrap-distance-left:0;mso-wrap-distance-top:0;mso-wrap-distance-right:0;mso-wrap-distance-bottom:0;mso-position-horizontal:absolute;mso-position-horizontal-relative:text;mso-position-vertical:absolute;mso-position-vertical-relative:text;v-text-anchor:top" o:gfxdata="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" strokecolor="#5b9bd5" strokeweight=".71mm">
                 <v:stroke joinstyle="round"/>
                 <v:textbox inset="2.5mm,1.25mm,2.5mm,1.25mm">
                   <w:txbxContent>
@@ -1111,13 +1129,13 @@
                       <w:pPr>
                         <w:pStyle w:val="NormalWeb"/>
                         <w:pBdr>
-                          <w:top w:val="single" w:sz="4" w:space="1" w:color="auto"/>
-                          <w:left w:val="single" w:sz="4" w:space="4" w:color="auto"/>
-                          <w:bottom w:val="single" w:sz="4" w:space="1" w:color="auto"/>
-                          <w:right w:val="single" w:sz="4" w:space="4" w:color="auto"/>
+                          <w:top w:val="single" w:sz="4" w:space="1" w:color="000000"/>
+                          <w:left w:val="single" w:sz="4" w:space="4" w:color="000000"/>
+                          <w:bottom w:val="single" w:sz="4" w:space="1" w:color="000000"/>
+                          <w:right w:val="single" w:sz="4" w:space="4" w:color="000000"/>
                         </w:pBdr>
                         <w:shd w:val="clear" w:color="auto" w:fill="D9D9D9" w:themeFill="background1" w:themeFillShade="D9"/>
-                        <w:spacing w:before="0" w:beforeAutospacing="0" w:after="0" w:afterAutospacing="0"/>
+                        <w:spacing w:beforeAutospacing="0" w:after="0" w:afterAutospacing="0"/>
                       </w:pPr>
                       <w:r>
                         <w:rPr>
@@ -1125,7 +1143,7 @@
                           <w:b/>
                           <w:bCs/>
                           <w:color w:val="000000"/>
-                          <w:kern w:val="24"/>
+                          <w:kern w:val="2"/>
                         </w:rPr>
                         <w:t>Identificação da Entidade</w:t>
                       </w:r>
@@ -1133,11 +1151,11 @@
                     <w:p>
                       <w:pPr>
                         <w:pStyle w:val="NormalWeb"/>
-                        <w:spacing w:before="0" w:beforeAutospacing="0" w:after="0" w:afterAutospacing="0"/>
-                        <w:rPr>
-                          <w:rFonts w:ascii="Calibri" w:eastAsia="DejaVu Sans" w:hAnsi="Calibri" w:cstheme="minorBidi"/>
-                          <w:color w:val="000000"/>
-                          <w:kern w:val="24"/>
+                        <w:spacing w:beforeAutospacing="0" w:after="0" w:afterAutospacing="0"/>
+                        <w:rPr>
+                          <w:rFonts w:ascii="Calibri" w:eastAsia="DejaVu Sans" w:hAnsi="Calibri" w:cstheme="minorBidi"/>
+                          <w:color w:val="000000"/>
+                          <w:kern w:val="2"/>
                           <w:sz w:val="20"/>
                           <w:szCs w:val="20"/>
                         </w:rPr>
@@ -1146,18 +1164,18 @@
                     <w:p>
                       <w:pPr>
                         <w:pStyle w:val="NormalWeb"/>
-                        <w:spacing w:before="0" w:beforeAutospacing="0" w:after="0" w:afterAutospacing="0"/>
-                        <w:rPr>
-                          <w:rFonts w:ascii="Calibri" w:eastAsia="DejaVu Sans" w:hAnsi="Calibri" w:cstheme="minorBidi"/>
-                          <w:color w:val="000000"/>
-                          <w:kern w:val="24"/>
+                        <w:spacing w:beforeAutospacing="0" w:after="0" w:afterAutospacing="0"/>
+                        <w:rPr>
+                          <w:rFonts w:ascii="Calibri" w:eastAsia="DejaVu Sans" w:hAnsi="Calibri" w:cstheme="minorBidi"/>
+                          <w:color w:val="000000"/>
+                          <w:kern w:val="2"/>
                         </w:rPr>
                       </w:pPr>
                       <w:r>
                         <w:rPr>
                           <w:rFonts w:ascii="Calibri" w:eastAsia="DejaVu Sans" w:hAnsi="Calibri" w:cstheme="minorBidi"/>
                           <w:color w:val="000000"/>
-                          <w:kern w:val="24"/>
+                          <w:kern w:val="2"/>
                         </w:rPr>
                         <w:t>Nome da Entidade:</w:t>
                       </w:r>
@@ -1165,46 +1183,38 @@
                     <w:p>
                       <w:pPr>
                         <w:pStyle w:val="NormalWeb"/>
-                        <w:spacing w:before="0" w:beforeAutospacing="0" w:after="0" w:afterAutospacing="0"/>
-                      </w:pPr>
-                    </w:p>
-                    <w:p>
-                      <w:pPr>
-                        <w:pStyle w:val="NormalWeb"/>
-                        <w:spacing w:before="0" w:beforeAutospacing="0" w:after="0" w:afterAutospacing="0"/>
+                        <w:spacing w:beforeAutospacing="0" w:after="0" w:afterAutospacing="0"/>
+                      </w:pPr>
+                    </w:p>
+                    <w:p>
+                      <w:pPr>
+                        <w:pStyle w:val="NormalWeb"/>
+                        <w:spacing w:beforeAutospacing="0" w:after="0" w:afterAutospacing="0"/>
                       </w:pPr>
                       <w:r>
                         <w:rPr>
                           <w:rFonts w:ascii="Calibri" w:eastAsia="DejaVu Sans" w:hAnsi="Calibri" w:cstheme="minorBidi"/>
                           <w:color w:val="000000"/>
-                          <w:kern w:val="24"/>
-                        </w:rPr>
-                        <w:t>---------------------------------------------------------------------------------------------------------------</w:t>
+                          <w:kern w:val="2"/>
+                        </w:rPr>
+                        <w:t>-------------------------------------------------------------------------------------------------------------------------------</w:t>
                       </w:r>
+                    </w:p>
+                    <w:p>
+                      <w:pPr>
+                        <w:pStyle w:val="NormalWeb"/>
+                        <w:spacing w:beforeAutospacing="0" w:after="0" w:afterAutospacing="0"/>
+                        <w:rPr>
+                          <w:rFonts w:ascii="Calibri" w:eastAsia="DejaVu Sans" w:hAnsi="Calibri" w:cstheme="minorBidi"/>
+                          <w:color w:val="000000"/>
+                          <w:kern w:val="2"/>
+                        </w:rPr>
+                      </w:pPr>
                       <w:r>
                         <w:rPr>
                           <w:rFonts w:ascii="Calibri" w:eastAsia="DejaVu Sans" w:hAnsi="Calibri" w:cstheme="minorBidi"/>
                           <w:color w:val="000000"/>
-                          <w:kern w:val="24"/>
-                        </w:rPr>
-                        <w:t>----------------</w:t>
-                      </w:r>
-                    </w:p>
-                    <w:p>
-                      <w:pPr>
-                        <w:pStyle w:val="NormalWeb"/>
-                        <w:spacing w:before="0" w:beforeAutospacing="0" w:after="0" w:afterAutospacing="0"/>
-                        <w:rPr>
-                          <w:rFonts w:ascii="Calibri" w:eastAsia="DejaVu Sans" w:hAnsi="Calibri" w:cstheme="minorBidi"/>
-                          <w:color w:val="000000"/>
-                          <w:kern w:val="24"/>
-                        </w:rPr>
-                      </w:pPr>
-                      <w:r>
-                        <w:rPr>
-                          <w:rFonts w:ascii="Calibri" w:eastAsia="DejaVu Sans" w:hAnsi="Calibri" w:cstheme="minorBidi"/>
-                          <w:color w:val="000000"/>
-                          <w:kern w:val="24"/>
+                          <w:kern w:val="2"/>
                         </w:rPr>
                         <w:t>Serviço responsável pela representação na Plataforma:</w:t>
                       </w:r>
@@ -1212,39 +1222,31 @@
                     <w:p>
                       <w:pPr>
                         <w:pStyle w:val="NormalWeb"/>
-                        <w:spacing w:before="0" w:beforeAutospacing="0" w:after="0" w:afterAutospacing="0"/>
-                      </w:pPr>
-                    </w:p>
-                    <w:p>
-                      <w:pPr>
-                        <w:pStyle w:val="NormalWeb"/>
-                        <w:spacing w:before="0" w:beforeAutospacing="0" w:after="0" w:afterAutospacing="0"/>
+                        <w:spacing w:beforeAutospacing="0" w:after="0" w:afterAutospacing="0"/>
+                      </w:pPr>
+                    </w:p>
+                    <w:p>
+                      <w:pPr>
+                        <w:pStyle w:val="NormalWeb"/>
+                        <w:spacing w:beforeAutospacing="0" w:after="0" w:afterAutospacing="0"/>
                       </w:pPr>
                       <w:r>
                         <w:rPr>
                           <w:rFonts w:ascii="Calibri" w:eastAsia="DejaVu Sans" w:hAnsi="Calibri" w:cstheme="minorBidi"/>
                           <w:color w:val="000000"/>
-                          <w:kern w:val="24"/>
-                        </w:rPr>
-                        <w:t>---------------------------------------------------------------------------------------------------------------</w:t>
+                          <w:kern w:val="2"/>
+                        </w:rPr>
+                        <w:t>-------------------------------------------------------------------------------------------------------------------------------</w:t>
                       </w:r>
-                      <w:r>
-                        <w:rPr>
-                          <w:rFonts w:ascii="Calibri" w:eastAsia="DejaVu Sans" w:hAnsi="Calibri" w:cstheme="minorBidi"/>
-                          <w:color w:val="000000"/>
-                          <w:kern w:val="24"/>
-                        </w:rPr>
-                        <w:t>----------------</w:t>
-                      </w:r>
-                    </w:p>
-                    <w:p>
-                      <w:pPr>
-                        <w:pStyle w:val="NormalWeb"/>
-                        <w:spacing w:before="0" w:beforeAutospacing="0" w:after="0" w:afterAutospacing="0"/>
-                        <w:rPr>
-                          <w:rFonts w:ascii="Calibri" w:eastAsia="DejaVu Sans" w:hAnsi="Calibri" w:cstheme="minorBidi"/>
-                          <w:color w:val="000000"/>
-                          <w:kern w:val="24"/>
+                    </w:p>
+                    <w:p>
+                      <w:pPr>
+                        <w:pStyle w:val="NormalWeb"/>
+                        <w:spacing w:beforeAutospacing="0" w:after="0" w:afterAutospacing="0"/>
+                        <w:rPr>
+                          <w:rFonts w:ascii="Calibri" w:eastAsia="DejaVu Sans" w:hAnsi="Calibri" w:cstheme="minorBidi"/>
+                          <w:color w:val="000000"/>
+                          <w:kern w:val="2"/>
                         </w:rPr>
                       </w:pPr>
                       <w:proofErr w:type="gramStart"/>
@@ -1252,7 +1254,7 @@
                         <w:rPr>
                           <w:rFonts w:ascii="Calibri" w:eastAsia="DejaVu Sans" w:hAnsi="Calibri" w:cstheme="minorBidi"/>
                           <w:color w:val="000000"/>
-                          <w:kern w:val="24"/>
+                          <w:kern w:val="2"/>
                         </w:rPr>
                         <w:t>E-mail</w:t>
                       </w:r>
@@ -1261,7 +1263,7 @@
                         <w:rPr>
                           <w:rFonts w:ascii="Calibri" w:eastAsia="DejaVu Sans" w:hAnsi="Calibri" w:cstheme="minorBidi"/>
                           <w:color w:val="000000"/>
-                          <w:kern w:val="24"/>
+                          <w:kern w:val="2"/>
                         </w:rPr>
                         <w:t xml:space="preserve"> do serviço responsável pela representação na Plataforma:</w:t>
                       </w:r>
@@ -1269,54 +1271,46 @@
                     <w:p>
                       <w:pPr>
                         <w:pStyle w:val="NormalWeb"/>
-                        <w:spacing w:before="0" w:beforeAutospacing="0" w:after="0" w:afterAutospacing="0"/>
-                      </w:pPr>
-                    </w:p>
-                    <w:p>
-                      <w:pPr>
-                        <w:pStyle w:val="NormalWeb"/>
-                        <w:spacing w:before="0" w:beforeAutospacing="0" w:after="0" w:afterAutospacing="0"/>
+                        <w:spacing w:beforeAutospacing="0" w:after="0" w:afterAutospacing="0"/>
+                      </w:pPr>
+                    </w:p>
+                    <w:p>
+                      <w:pPr>
+                        <w:pStyle w:val="NormalWeb"/>
+                        <w:spacing w:beforeAutospacing="0" w:after="0" w:afterAutospacing="0"/>
                       </w:pPr>
                       <w:r>
                         <w:rPr>
                           <w:rFonts w:ascii="Calibri" w:eastAsia="DejaVu Sans" w:hAnsi="Calibri" w:cstheme="minorBidi"/>
                           <w:color w:val="000000"/>
-                          <w:kern w:val="24"/>
-                        </w:rPr>
-                        <w:t>---------------------------------------------------------------------------------------------------------------</w:t>
+                          <w:kern w:val="2"/>
+                        </w:rPr>
+                        <w:t>-------------------------------------------------------------------------------------------------------------------------------</w:t>
                       </w:r>
-                      <w:r>
-                        <w:rPr>
-                          <w:rFonts w:ascii="Calibri" w:eastAsia="DejaVu Sans" w:hAnsi="Calibri" w:cstheme="minorBidi"/>
-                          <w:color w:val="000000"/>
-                          <w:kern w:val="24"/>
-                        </w:rPr>
-                        <w:t>----------------</w:t>
-                      </w:r>
-                    </w:p>
-                    <w:p>
-                      <w:pPr>
-                        <w:pStyle w:val="NormalWeb"/>
-                        <w:spacing w:before="0" w:beforeAutospacing="0" w:after="0" w:afterAutospacing="0"/>
+                    </w:p>
+                    <w:p>
+                      <w:pPr>
+                        <w:pStyle w:val="NormalWeb"/>
+                        <w:spacing w:beforeAutospacing="0" w:after="0" w:afterAutospacing="0"/>
                         <w:rPr>
                           <w:rFonts w:ascii="Calibri" w:hAnsi="Calibri" w:cstheme="minorBidi"/>
                           <w:b/>
                           <w:bCs/>
                           <w:color w:val="000000"/>
-                          <w:kern w:val="24"/>
-                        </w:rPr>
-                      </w:pPr>
-                    </w:p>
-                    <w:p>
-                      <w:pPr>
-                        <w:pStyle w:val="NormalWeb"/>
-                        <w:spacing w:before="0" w:beforeAutospacing="0" w:after="0" w:afterAutospacing="0"/>
+                          <w:kern w:val="2"/>
+                        </w:rPr>
+                      </w:pPr>
+                    </w:p>
+                    <w:p>
+                      <w:pPr>
+                        <w:pStyle w:val="NormalWeb"/>
+                        <w:spacing w:beforeAutospacing="0" w:after="0" w:afterAutospacing="0"/>
                         <w:rPr>
                           <w:rFonts w:ascii="Calibri" w:hAnsi="Calibri" w:cstheme="minorBidi"/>
                           <w:b/>
                           <w:bCs/>
                           <w:color w:val="000000"/>
-                          <w:kern w:val="24"/>
+                          <w:kern w:val="2"/>
                           <w:sz w:val="20"/>
                           <w:szCs w:val="20"/>
                         </w:rPr>
@@ -1326,13 +1320,13 @@
                       <w:pPr>
                         <w:pStyle w:val="NormalWeb"/>
                         <w:pBdr>
-                          <w:top w:val="single" w:sz="4" w:space="1" w:color="auto"/>
-                          <w:left w:val="single" w:sz="4" w:space="4" w:color="auto"/>
-                          <w:bottom w:val="single" w:sz="4" w:space="1" w:color="auto"/>
-                          <w:right w:val="single" w:sz="4" w:space="4" w:color="auto"/>
+                          <w:top w:val="single" w:sz="4" w:space="1" w:color="000000"/>
+                          <w:left w:val="single" w:sz="4" w:space="4" w:color="000000"/>
+                          <w:bottom w:val="single" w:sz="4" w:space="1" w:color="000000"/>
+                          <w:right w:val="single" w:sz="4" w:space="4" w:color="000000"/>
                         </w:pBdr>
                         <w:shd w:val="clear" w:color="auto" w:fill="D9D9D9" w:themeFill="background1" w:themeFillShade="D9"/>
-                        <w:spacing w:before="0" w:beforeAutospacing="0" w:after="0" w:afterAutospacing="0"/>
+                        <w:spacing w:beforeAutospacing="0" w:after="0" w:afterAutospacing="0"/>
                       </w:pPr>
                       <w:r>
                         <w:rPr>
@@ -1340,7 +1334,7 @@
                           <w:b/>
                           <w:bCs/>
                           <w:color w:val="000000"/>
-                          <w:kern w:val="24"/>
+                          <w:kern w:val="2"/>
                         </w:rPr>
                         <w:t>Identificação do representante da Entidade</w:t>
                       </w:r>
@@ -1348,11 +1342,11 @@
                     <w:p>
                       <w:pPr>
                         <w:pStyle w:val="NormalWeb"/>
-                        <w:spacing w:before="0" w:beforeAutospacing="0" w:after="0" w:afterAutospacing="0"/>
-                        <w:rPr>
-                          <w:rFonts w:ascii="Calibri" w:eastAsia="DejaVu Sans" w:hAnsi="Calibri" w:cstheme="minorBidi"/>
-                          <w:color w:val="000000"/>
-                          <w:kern w:val="24"/>
+                        <w:spacing w:beforeAutospacing="0" w:after="0" w:afterAutospacing="0"/>
+                        <w:rPr>
+                          <w:rFonts w:ascii="Calibri" w:eastAsia="DejaVu Sans" w:hAnsi="Calibri" w:cstheme="minorBidi"/>
+                          <w:color w:val="000000"/>
+                          <w:kern w:val="2"/>
                           <w:sz w:val="20"/>
                           <w:szCs w:val="20"/>
                         </w:rPr>
@@ -1361,18 +1355,18 @@
                     <w:p>
                       <w:pPr>
                         <w:pStyle w:val="NormalWeb"/>
-                        <w:spacing w:before="0" w:beforeAutospacing="0" w:after="0" w:afterAutospacing="0"/>
-                        <w:rPr>
-                          <w:rFonts w:ascii="Calibri" w:eastAsia="DejaVu Sans" w:hAnsi="Calibri" w:cstheme="minorBidi"/>
-                          <w:color w:val="000000"/>
-                          <w:kern w:val="24"/>
+                        <w:spacing w:beforeAutospacing="0" w:after="0" w:afterAutospacing="0"/>
+                        <w:rPr>
+                          <w:rFonts w:ascii="Calibri" w:eastAsia="DejaVu Sans" w:hAnsi="Calibri" w:cstheme="minorBidi"/>
+                          <w:color w:val="000000"/>
+                          <w:kern w:val="2"/>
                         </w:rPr>
                       </w:pPr>
                       <w:r>
                         <w:rPr>
                           <w:rFonts w:ascii="Calibri" w:eastAsia="DejaVu Sans" w:hAnsi="Calibri" w:cstheme="minorBidi"/>
                           <w:color w:val="000000"/>
-                          <w:kern w:val="24"/>
+                          <w:kern w:val="2"/>
                         </w:rPr>
                         <w:t>Nome completo:</w:t>
                       </w:r>
@@ -1380,29 +1374,29 @@
                     <w:p>
                       <w:pPr>
                         <w:pStyle w:val="NormalWeb"/>
-                        <w:spacing w:before="0" w:beforeAutospacing="0" w:after="0" w:afterAutospacing="0"/>
-                        <w:rPr>
-                          <w:rFonts w:ascii="Calibri" w:eastAsia="DejaVu Sans" w:hAnsi="Calibri" w:cstheme="minorBidi"/>
-                          <w:color w:val="000000"/>
-                          <w:kern w:val="24"/>
-                        </w:rPr>
-                      </w:pPr>
-                    </w:p>
-                    <w:p>
-                      <w:pPr>
-                        <w:pStyle w:val="NormalWeb"/>
-                        <w:spacing w:before="0" w:beforeAutospacing="0" w:after="0" w:afterAutospacing="0"/>
-                        <w:rPr>
-                          <w:rFonts w:ascii="Calibri" w:eastAsia="DejaVu Sans" w:hAnsi="Calibri" w:cstheme="minorBidi"/>
-                          <w:color w:val="000000"/>
-                          <w:kern w:val="24"/>
+                        <w:spacing w:beforeAutospacing="0" w:after="0" w:afterAutospacing="0"/>
+                        <w:rPr>
+                          <w:rFonts w:ascii="Calibri" w:eastAsia="DejaVu Sans" w:hAnsi="Calibri" w:cstheme="minorBidi"/>
+                          <w:color w:val="000000"/>
+                          <w:kern w:val="2"/>
+                        </w:rPr>
+                      </w:pPr>
+                    </w:p>
+                    <w:p>
+                      <w:pPr>
+                        <w:pStyle w:val="NormalWeb"/>
+                        <w:spacing w:beforeAutospacing="0" w:after="0" w:afterAutospacing="0"/>
+                        <w:rPr>
+                          <w:rFonts w:ascii="Calibri" w:eastAsia="DejaVu Sans" w:hAnsi="Calibri" w:cstheme="minorBidi"/>
+                          <w:color w:val="000000"/>
+                          <w:kern w:val="2"/>
                         </w:rPr>
                       </w:pPr>
                       <w:r>
                         <w:rPr>
                           <w:rFonts w:ascii="Calibri" w:eastAsia="DejaVu Sans" w:hAnsi="Calibri" w:cstheme="minorBidi"/>
                           <w:color w:val="000000"/>
-                          <w:kern w:val="24"/>
+                          <w:kern w:val="2"/>
                         </w:rPr>
                         <w:t>-------------------------------------------------------------------------------------------------------------------------------</w:t>
                       </w:r>
@@ -1410,11 +1404,11 @@
                     <w:p>
                       <w:pPr>
                         <w:pStyle w:val="NormalWeb"/>
-                        <w:spacing w:before="0" w:beforeAutospacing="0" w:after="0" w:afterAutospacing="0"/>
-                        <w:rPr>
-                          <w:rFonts w:ascii="Calibri" w:eastAsia="DejaVu Sans" w:hAnsi="Calibri" w:cstheme="minorBidi"/>
-                          <w:color w:val="000000"/>
-                          <w:kern w:val="24"/>
+                        <w:spacing w:beforeAutospacing="0" w:after="0" w:afterAutospacing="0"/>
+                        <w:rPr>
+                          <w:rFonts w:ascii="Calibri" w:eastAsia="DejaVu Sans" w:hAnsi="Calibri" w:cstheme="minorBidi"/>
+                          <w:color w:val="000000"/>
+                          <w:kern w:val="2"/>
                         </w:rPr>
                       </w:pPr>
                       <w:proofErr w:type="gramStart"/>
@@ -1422,32 +1416,16 @@
                         <w:rPr>
                           <w:rFonts w:ascii="Calibri" w:eastAsia="DejaVu Sans" w:hAnsi="Calibri" w:cstheme="minorBidi"/>
                           <w:color w:val="000000"/>
-                          <w:kern w:val="24"/>
-                        </w:rPr>
-                        <w:t>E</w:t>
-                      </w:r>
-                      <w:r>
-                        <w:rPr>
-                          <w:rFonts w:ascii="Calibri" w:eastAsia="DejaVu Sans" w:hAnsi="Calibri" w:cstheme="minorBidi"/>
-                          <w:color w:val="000000"/>
-                          <w:kern w:val="24"/>
-                        </w:rPr>
-                        <w:t>-</w:t>
-                      </w:r>
-                      <w:r>
-                        <w:rPr>
-                          <w:rFonts w:ascii="Calibri" w:eastAsia="DejaVu Sans" w:hAnsi="Calibri" w:cstheme="minorBidi"/>
-                          <w:color w:val="000000"/>
-                          <w:kern w:val="24"/>
-                        </w:rPr>
-                        <w:t>mail</w:t>
+                          <w:kern w:val="2"/>
+                        </w:rPr>
+                        <w:t>E-mail</w:t>
                       </w:r>
                       <w:proofErr w:type="gramEnd"/>
                       <w:r>
                         <w:rPr>
                           <w:rFonts w:ascii="Calibri" w:eastAsia="DejaVu Sans" w:hAnsi="Calibri" w:cstheme="minorBidi"/>
                           <w:color w:val="000000"/>
-                          <w:kern w:val="24"/>
+                          <w:kern w:val="2"/>
                         </w:rPr>
                         <w:t>:</w:t>
                       </w:r>
@@ -1455,29 +1433,29 @@
                     <w:p>
                       <w:pPr>
                         <w:pStyle w:val="NormalWeb"/>
-                        <w:spacing w:before="0" w:beforeAutospacing="0" w:after="0" w:afterAutospacing="0"/>
-                        <w:rPr>
-                          <w:rFonts w:ascii="Calibri" w:eastAsia="DejaVu Sans" w:hAnsi="Calibri" w:cstheme="minorBidi"/>
-                          <w:color w:val="000000"/>
-                          <w:kern w:val="24"/>
-                        </w:rPr>
-                      </w:pPr>
-                    </w:p>
-                    <w:p>
-                      <w:pPr>
-                        <w:pStyle w:val="NormalWeb"/>
-                        <w:spacing w:before="0" w:beforeAutospacing="0" w:after="0" w:afterAutospacing="0"/>
-                        <w:rPr>
-                          <w:rFonts w:ascii="Calibri" w:eastAsia="DejaVu Sans" w:hAnsi="Calibri" w:cstheme="minorBidi"/>
-                          <w:color w:val="000000"/>
-                          <w:kern w:val="24"/>
+                        <w:spacing w:beforeAutospacing="0" w:after="0" w:afterAutospacing="0"/>
+                        <w:rPr>
+                          <w:rFonts w:ascii="Calibri" w:eastAsia="DejaVu Sans" w:hAnsi="Calibri" w:cstheme="minorBidi"/>
+                          <w:color w:val="000000"/>
+                          <w:kern w:val="2"/>
+                        </w:rPr>
+                      </w:pPr>
+                    </w:p>
+                    <w:p>
+                      <w:pPr>
+                        <w:pStyle w:val="NormalWeb"/>
+                        <w:spacing w:beforeAutospacing="0" w:after="0" w:afterAutospacing="0"/>
+                        <w:rPr>
+                          <w:rFonts w:ascii="Calibri" w:eastAsia="DejaVu Sans" w:hAnsi="Calibri" w:cstheme="minorBidi"/>
+                          <w:color w:val="000000"/>
+                          <w:kern w:val="2"/>
                         </w:rPr>
                       </w:pPr>
                       <w:r>
                         <w:rPr>
                           <w:rFonts w:ascii="Calibri" w:eastAsia="DejaVu Sans" w:hAnsi="Calibri" w:cstheme="minorBidi"/>
                           <w:color w:val="000000"/>
-                          <w:kern w:val="24"/>
+                          <w:kern w:val="2"/>
                         </w:rPr>
                         <w:t>-------------------------------------------------------------------------------------------------------------------------------</w:t>
                       </w:r>
@@ -1485,18 +1463,18 @@
                     <w:p>
                       <w:pPr>
                         <w:pStyle w:val="NormalWeb"/>
-                        <w:spacing w:before="0" w:beforeAutospacing="0" w:after="0" w:afterAutospacing="0"/>
-                        <w:rPr>
-                          <w:rFonts w:ascii="Calibri" w:eastAsia="DejaVu Sans" w:hAnsi="Calibri" w:cstheme="minorBidi"/>
-                          <w:color w:val="000000"/>
-                          <w:kern w:val="24"/>
+                        <w:spacing w:beforeAutospacing="0" w:after="0" w:afterAutospacing="0"/>
+                        <w:rPr>
+                          <w:rFonts w:ascii="Calibri" w:eastAsia="DejaVu Sans" w:hAnsi="Calibri" w:cstheme="minorBidi"/>
+                          <w:color w:val="000000"/>
+                          <w:kern w:val="2"/>
                         </w:rPr>
                       </w:pPr>
                       <w:r>
                         <w:rPr>
                           <w:rFonts w:ascii="Calibri" w:eastAsia="DejaVu Sans" w:hAnsi="Calibri" w:cstheme="minorBidi"/>
                           <w:color w:val="000000"/>
-                          <w:kern w:val="24"/>
+                          <w:kern w:val="2"/>
                         </w:rPr>
                         <w:t>Número do Cartão de Cidadão:</w:t>
                       </w:r>
@@ -1504,29 +1482,29 @@
                     <w:p>
                       <w:pPr>
                         <w:pStyle w:val="NormalWeb"/>
-                        <w:spacing w:before="0" w:beforeAutospacing="0" w:after="0" w:afterAutospacing="0"/>
-                        <w:rPr>
-                          <w:rFonts w:ascii="Calibri" w:eastAsia="DejaVu Sans" w:hAnsi="Calibri" w:cstheme="minorBidi"/>
-                          <w:color w:val="000000"/>
-                          <w:kern w:val="24"/>
-                        </w:rPr>
-                      </w:pPr>
-                    </w:p>
-                    <w:p>
-                      <w:pPr>
-                        <w:pStyle w:val="NormalWeb"/>
-                        <w:spacing w:before="0" w:beforeAutospacing="0" w:after="0" w:afterAutospacing="0"/>
-                        <w:rPr>
-                          <w:rFonts w:ascii="Calibri" w:eastAsia="DejaVu Sans" w:hAnsi="Calibri" w:cstheme="minorBidi"/>
-                          <w:color w:val="000000"/>
-                          <w:kern w:val="24"/>
+                        <w:spacing w:beforeAutospacing="0" w:after="0" w:afterAutospacing="0"/>
+                        <w:rPr>
+                          <w:rFonts w:ascii="Calibri" w:eastAsia="DejaVu Sans" w:hAnsi="Calibri" w:cstheme="minorBidi"/>
+                          <w:color w:val="000000"/>
+                          <w:kern w:val="2"/>
+                        </w:rPr>
+                      </w:pPr>
+                    </w:p>
+                    <w:p>
+                      <w:pPr>
+                        <w:pStyle w:val="NormalWeb"/>
+                        <w:spacing w:beforeAutospacing="0" w:after="0" w:afterAutospacing="0"/>
+                        <w:rPr>
+                          <w:rFonts w:ascii="Calibri" w:eastAsia="DejaVu Sans" w:hAnsi="Calibri" w:cstheme="minorBidi"/>
+                          <w:color w:val="000000"/>
+                          <w:kern w:val="2"/>
                         </w:rPr>
                       </w:pPr>
                       <w:r>
                         <w:rPr>
                           <w:rFonts w:ascii="Calibri" w:eastAsia="DejaVu Sans" w:hAnsi="Calibri" w:cstheme="minorBidi"/>
                           <w:color w:val="000000"/>
-                          <w:kern w:val="24"/>
+                          <w:kern w:val="2"/>
                         </w:rPr>
                         <w:t>-------------------------------------------------------------------------------------------------------------------------------</w:t>
                       </w:r>
@@ -1534,18 +1512,18 @@
                     <w:p>
                       <w:pPr>
                         <w:pStyle w:val="NormalWeb"/>
-                        <w:spacing w:before="0" w:beforeAutospacing="0" w:after="0" w:afterAutospacing="0"/>
-                        <w:rPr>
-                          <w:rFonts w:ascii="Calibri" w:eastAsia="DejaVu Sans" w:hAnsi="Calibri" w:cstheme="minorBidi"/>
-                          <w:color w:val="000000"/>
-                          <w:kern w:val="24"/>
+                        <w:spacing w:beforeAutospacing="0" w:after="0" w:afterAutospacing="0"/>
+                        <w:rPr>
+                          <w:rFonts w:ascii="Calibri" w:eastAsia="DejaVu Sans" w:hAnsi="Calibri" w:cstheme="minorBidi"/>
+                          <w:color w:val="000000"/>
+                          <w:kern w:val="2"/>
                         </w:rPr>
                       </w:pPr>
                       <w:r>
                         <w:rPr>
                           <w:rFonts w:ascii="Calibri" w:eastAsia="DejaVu Sans" w:hAnsi="Calibri" w:cstheme="minorBidi"/>
                           <w:color w:val="000000"/>
-                          <w:kern w:val="24"/>
+                          <w:kern w:val="2"/>
                         </w:rPr>
                         <w:t>Cargo ou função:</w:t>
                       </w:r>
@@ -1553,29 +1531,29 @@
                     <w:p>
                       <w:pPr>
                         <w:pStyle w:val="NormalWeb"/>
-                        <w:spacing w:before="0" w:beforeAutospacing="0" w:after="0" w:afterAutospacing="0"/>
-                        <w:rPr>
-                          <w:rFonts w:ascii="Calibri" w:eastAsia="DejaVu Sans" w:hAnsi="Calibri" w:cstheme="minorBidi"/>
-                          <w:color w:val="000000"/>
-                          <w:kern w:val="24"/>
-                        </w:rPr>
-                      </w:pPr>
-                    </w:p>
-                    <w:p>
-                      <w:pPr>
-                        <w:pStyle w:val="NormalWeb"/>
-                        <w:spacing w:before="0" w:beforeAutospacing="0" w:after="0" w:afterAutospacing="0"/>
-                        <w:rPr>
-                          <w:rFonts w:ascii="Calibri" w:eastAsia="DejaVu Sans" w:hAnsi="Calibri" w:cstheme="minorBidi"/>
-                          <w:color w:val="000000"/>
-                          <w:kern w:val="24"/>
+                        <w:spacing w:beforeAutospacing="0" w:after="0" w:afterAutospacing="0"/>
+                        <w:rPr>
+                          <w:rFonts w:ascii="Calibri" w:eastAsia="DejaVu Sans" w:hAnsi="Calibri" w:cstheme="minorBidi"/>
+                          <w:color w:val="000000"/>
+                          <w:kern w:val="2"/>
+                        </w:rPr>
+                      </w:pPr>
+                    </w:p>
+                    <w:p>
+                      <w:pPr>
+                        <w:pStyle w:val="NormalWeb"/>
+                        <w:spacing w:beforeAutospacing="0" w:after="0" w:afterAutospacing="0"/>
+                        <w:rPr>
+                          <w:rFonts w:ascii="Calibri" w:eastAsia="DejaVu Sans" w:hAnsi="Calibri" w:cstheme="minorBidi"/>
+                          <w:color w:val="000000"/>
+                          <w:kern w:val="2"/>
                         </w:rPr>
                       </w:pPr>
                       <w:r>
                         <w:rPr>
                           <w:rFonts w:ascii="Calibri" w:eastAsia="DejaVu Sans" w:hAnsi="Calibri" w:cstheme="minorBidi"/>
                           <w:color w:val="000000"/>
-                          <w:kern w:val="24"/>
+                          <w:kern w:val="2"/>
                         </w:rPr>
                         <w:t>-------------------------------------------------------------------------------------------------------------------------------</w:t>
                       </w:r>
@@ -1583,53 +1561,32 @@
                     <w:p>
                       <w:pPr>
                         <w:pStyle w:val="NormalWeb"/>
-                        <w:spacing w:before="0" w:beforeAutospacing="0" w:after="0" w:afterAutospacing="0"/>
-                        <w:rPr>
-                          <w:rFonts w:ascii="Calibri" w:eastAsia="DejaVu Sans" w:hAnsi="Calibri" w:cstheme="minorBidi"/>
-                          <w:color w:val="000000"/>
-                          <w:kern w:val="24"/>
-                        </w:rPr>
-                      </w:pPr>
-                    </w:p>
-                    <w:p>
-                      <w:pPr>
-                        <w:pStyle w:val="NormalWeb"/>
-                        <w:spacing w:before="0" w:beforeAutospacing="0" w:after="0" w:afterAutospacing="0"/>
-                        <w:rPr>
-                          <w:rFonts w:ascii="Calibri" w:eastAsia="DejaVu Sans" w:hAnsi="Calibri" w:cstheme="minorBidi"/>
-                          <w:color w:val="000000"/>
-                          <w:kern w:val="24"/>
-                        </w:rPr>
+                        <w:spacing w:beforeAutospacing="0" w:after="0" w:afterAutospacing="0"/>
+                        <w:rPr>
+                          <w:rFonts w:ascii="Calibri" w:eastAsia="DejaVu Sans" w:hAnsi="Calibri" w:cstheme="minorBidi"/>
+                          <w:color w:val="000000"/>
+                          <w:kern w:val="2"/>
+                        </w:rPr>
+                      </w:pPr>
+                    </w:p>
+                    <w:p>
+                      <w:pPr>
+                        <w:pStyle w:val="NormalWeb"/>
+                        <w:spacing w:beforeAutospacing="0" w:after="0" w:afterAutospacing="0"/>
                       </w:pPr>
                       <w:r>
                         <w:rPr>
                           <w:rFonts w:ascii="Calibri" w:eastAsia="DejaVu Sans" w:hAnsi="Calibri" w:cstheme="minorBidi"/>
                           <w:color w:val="000000"/>
-                          <w:kern w:val="24"/>
-                        </w:rPr>
-                        <w:t>Assinatura</w:t>
+                          <w:kern w:val="2"/>
+                        </w:rPr>
+                        <w:t xml:space="preserve">Assinatura do dirigente superior da Entidade* </w:t>
                       </w:r>
                       <w:r>
                         <w:rPr>
                           <w:rFonts w:ascii="Calibri" w:eastAsia="DejaVu Sans" w:hAnsi="Calibri" w:cstheme="minorBidi"/>
                           <w:color w:val="000000"/>
-                          <w:kern w:val="24"/>
-                        </w:rPr>
-                        <w:t>*</w:t>
-                      </w:r>
-                      <w:r>
-                        <w:rPr>
-                          <w:rFonts w:ascii="Calibri" w:eastAsia="DejaVu Sans" w:hAnsi="Calibri" w:cstheme="minorBidi"/>
-                          <w:color w:val="000000"/>
-                          <w:kern w:val="24"/>
-                        </w:rPr>
-                        <w:t xml:space="preserve"> </w:t>
-                      </w:r>
-                      <w:r>
-                        <w:rPr>
-                          <w:rFonts w:ascii="Calibri" w:eastAsia="DejaVu Sans" w:hAnsi="Calibri" w:cstheme="minorBidi"/>
-                          <w:color w:val="000000"/>
-                          <w:kern w:val="24"/>
+                          <w:kern w:val="2"/>
                         </w:rPr>
                         <w:tab/>
                       </w:r>
@@ -1637,7 +1594,7 @@
                         <w:rPr>
                           <w:rFonts w:ascii="Calibri" w:eastAsia="DejaVu Sans" w:hAnsi="Calibri" w:cstheme="minorBidi"/>
                           <w:color w:val="000000"/>
-                          <w:kern w:val="24"/>
+                          <w:kern w:val="2"/>
                         </w:rPr>
                         <w:tab/>
                       </w:r>
@@ -1645,7 +1602,7 @@
                         <w:rPr>
                           <w:rFonts w:ascii="Calibri" w:eastAsia="DejaVu Sans" w:hAnsi="Calibri" w:cstheme="minorBidi"/>
                           <w:color w:val="000000"/>
-                          <w:kern w:val="24"/>
+                          <w:kern w:val="2"/>
                         </w:rPr>
                         <w:tab/>
                       </w:r>
@@ -1653,88 +1610,38 @@
                         <w:rPr>
                           <w:rFonts w:ascii="Calibri" w:eastAsia="DejaVu Sans" w:hAnsi="Calibri" w:cstheme="minorBidi"/>
                           <w:color w:val="000000"/>
-                          <w:kern w:val="24"/>
+                          <w:kern w:val="2"/>
                         </w:rPr>
                         <w:tab/>
-                      </w:r>
-                      <w:r>
-                        <w:rPr>
-                          <w:rFonts w:ascii="Calibri" w:eastAsia="DejaVu Sans" w:hAnsi="Calibri" w:cstheme="minorBidi"/>
-                          <w:color w:val="000000"/>
-                          <w:kern w:val="24"/>
-                        </w:rPr>
-                        <w:tab/>
-                      </w:r>
-                      <w:r>
-                        <w:rPr>
-                          <w:rFonts w:ascii="Calibri" w:eastAsia="DejaVu Sans" w:hAnsi="Calibri" w:cstheme="minorBidi"/>
-                          <w:color w:val="000000"/>
-                          <w:kern w:val="24"/>
-                        </w:rPr>
-                        <w:tab/>
-                      </w:r>
-                      <w:r>
-                        <w:rPr>
-                          <w:rFonts w:ascii="Calibri" w:eastAsia="DejaVu Sans" w:hAnsi="Calibri" w:cstheme="minorBidi"/>
-                          <w:color w:val="000000"/>
-                          <w:kern w:val="24"/>
-                        </w:rPr>
-                        <w:tab/>
-                      </w:r>
-                      <w:r>
-                        <w:rPr>
-                          <w:rFonts w:ascii="Calibri" w:eastAsia="DejaVu Sans" w:hAnsi="Calibri" w:cstheme="minorBidi"/>
-                          <w:color w:val="000000"/>
-                          <w:kern w:val="24"/>
-                        </w:rPr>
-                        <w:tab/>
-                      </w:r>
-                      <w:r>
-                        <w:rPr>
-                          <w:rFonts w:ascii="Calibri" w:eastAsia="DejaVu Sans" w:hAnsi="Calibri" w:cstheme="minorBidi"/>
-                          <w:color w:val="000000"/>
-                          <w:kern w:val="24"/>
-                        </w:rPr>
                         <w:t>Data</w:t>
                       </w:r>
                     </w:p>
                     <w:p>
                       <w:pPr>
                         <w:pStyle w:val="NormalWeb"/>
-                        <w:spacing w:before="0" w:beforeAutospacing="0" w:after="0" w:afterAutospacing="0"/>
-                        <w:rPr>
-                          <w:rFonts w:ascii="Calibri" w:eastAsia="DejaVu Sans" w:hAnsi="Calibri" w:cstheme="minorBidi"/>
-                          <w:color w:val="000000"/>
-                          <w:kern w:val="24"/>
-                        </w:rPr>
-                      </w:pPr>
-                    </w:p>
-                    <w:p>
-                      <w:pPr>
-                        <w:pStyle w:val="NormalWeb"/>
-                        <w:spacing w:before="0" w:beforeAutospacing="0" w:after="0" w:afterAutospacing="0"/>
-                        <w:rPr>
-                          <w:rFonts w:ascii="Calibri" w:eastAsia="DejaVu Sans" w:hAnsi="Calibri" w:cstheme="minorBidi"/>
-                          <w:color w:val="000000"/>
-                          <w:kern w:val="24"/>
-                        </w:rPr>
-                      </w:pPr>
-                    </w:p>
-                    <w:p>
-                      <w:pPr>
-                        <w:pStyle w:val="NormalWeb"/>
-                        <w:spacing w:before="0" w:beforeAutospacing="0" w:after="0" w:afterAutospacing="0"/>
-                        <w:rPr>
-                          <w:rFonts w:ascii="Calibri" w:eastAsia="DejaVu Sans" w:hAnsi="Calibri" w:cstheme="minorBidi"/>
-                          <w:color w:val="000000"/>
-                          <w:kern w:val="24"/>
+                        <w:spacing w:beforeAutospacing="0" w:after="0" w:afterAutospacing="0"/>
+                        <w:rPr>
+                          <w:rFonts w:ascii="Calibri" w:eastAsia="DejaVu Sans" w:hAnsi="Calibri" w:cstheme="minorBidi"/>
+                          <w:color w:val="000000"/>
+                          <w:kern w:val="2"/>
+                        </w:rPr>
+                      </w:pPr>
+                    </w:p>
+                    <w:p>
+                      <w:pPr>
+                        <w:pStyle w:val="NormalWeb"/>
+                        <w:spacing w:beforeAutospacing="0" w:after="0" w:afterAutospacing="0"/>
+                        <w:rPr>
+                          <w:rFonts w:ascii="Calibri" w:eastAsia="DejaVu Sans" w:hAnsi="Calibri" w:cstheme="minorBidi"/>
+                          <w:color w:val="000000"/>
+                          <w:kern w:val="2"/>
                         </w:rPr>
                       </w:pPr>
                       <w:r>
                         <w:rPr>
                           <w:rFonts w:ascii="Calibri" w:eastAsia="DejaVu Sans" w:hAnsi="Calibri" w:cstheme="minorBidi"/>
                           <w:color w:val="000000"/>
-                          <w:kern w:val="24"/>
+                          <w:kern w:val="2"/>
                         </w:rPr>
                         <w:t>-------------------------------------------------------------------------------------------------------------------------------</w:t>
                       </w:r>
@@ -1742,11 +1649,11 @@
                     <w:p>
                       <w:pPr>
                         <w:pStyle w:val="NormalWeb"/>
-                        <w:spacing w:before="0" w:beforeAutospacing="0" w:after="0" w:afterAutospacing="0"/>
-                        <w:rPr>
-                          <w:rFonts w:ascii="Calibri" w:eastAsia="DejaVu Sans" w:hAnsi="Calibri" w:cstheme="minorBidi"/>
-                          <w:color w:val="000000"/>
-                          <w:kern w:val="24"/>
+                        <w:spacing w:beforeAutospacing="0" w:after="0" w:afterAutospacing="0"/>
+                        <w:rPr>
+                          <w:rFonts w:ascii="Calibri" w:eastAsia="DejaVu Sans" w:hAnsi="Calibri" w:cstheme="minorBidi"/>
+                          <w:color w:val="000000"/>
+                          <w:kern w:val="2"/>
                         </w:rPr>
                       </w:pPr>
                     </w:p>
@@ -1754,13 +1661,13 @@
                       <w:pPr>
                         <w:pStyle w:val="NormalWeb"/>
                         <w:pBdr>
-                          <w:bottom w:val="single" w:sz="6" w:space="0" w:color="auto"/>
+                          <w:bottom w:val="single" w:sz="6" w:space="0" w:color="000000"/>
                         </w:pBdr>
-                        <w:spacing w:before="0" w:beforeAutospacing="0" w:after="0" w:afterAutospacing="0"/>
-                        <w:rPr>
-                          <w:rFonts w:ascii="Calibri" w:eastAsia="DejaVu Sans" w:hAnsi="Calibri" w:cstheme="minorBidi"/>
-                          <w:color w:val="000000"/>
-                          <w:kern w:val="24"/>
+                        <w:spacing w:beforeAutospacing="0" w:after="0" w:afterAutospacing="0"/>
+                        <w:rPr>
+                          <w:rFonts w:ascii="Calibri" w:eastAsia="DejaVu Sans" w:hAnsi="Calibri" w:cstheme="minorBidi"/>
+                          <w:color w:val="000000"/>
+                          <w:kern w:val="2"/>
                         </w:rPr>
                       </w:pPr>
                     </w:p>
@@ -1768,24 +1675,24 @@
                       <w:pPr>
                         <w:pStyle w:val="NormalWeb"/>
                         <w:pBdr>
-                          <w:bottom w:val="single" w:sz="6" w:space="0" w:color="auto"/>
+                          <w:bottom w:val="single" w:sz="6" w:space="0" w:color="000000"/>
                         </w:pBdr>
-                        <w:spacing w:before="0" w:beforeAutospacing="0" w:after="0" w:afterAutospacing="0"/>
-                        <w:rPr>
-                          <w:rFonts w:ascii="Calibri" w:eastAsia="DejaVu Sans" w:hAnsi="Calibri" w:cstheme="minorBidi"/>
-                          <w:color w:val="000000"/>
-                          <w:kern w:val="24"/>
-                        </w:rPr>
-                      </w:pPr>
-                    </w:p>
-                    <w:p>
-                      <w:pPr>
-                        <w:pStyle w:val="NormalWeb"/>
-                        <w:spacing w:before="0" w:beforeAutospacing="0" w:after="0" w:afterAutospacing="0"/>
+                        <w:spacing w:beforeAutospacing="0" w:after="0" w:afterAutospacing="0"/>
+                        <w:rPr>
+                          <w:rFonts w:ascii="Calibri" w:eastAsia="DejaVu Sans" w:hAnsi="Calibri" w:cstheme="minorBidi"/>
+                          <w:color w:val="000000"/>
+                          <w:kern w:val="2"/>
+                        </w:rPr>
+                      </w:pPr>
+                    </w:p>
+                    <w:p>
+                      <w:pPr>
+                        <w:pStyle w:val="NormalWeb"/>
+                        <w:spacing w:beforeAutospacing="0" w:after="0" w:afterAutospacing="0"/>
                         <w:rPr>
                           <w:rFonts w:ascii="Calibri" w:hAnsi="Calibri" w:cstheme="minorBidi"/>
                           <w:color w:val="000000"/>
-                          <w:kern w:val="24"/>
+                          <w:kern w:val="2"/>
                           <w:sz w:val="20"/>
                           <w:szCs w:val="20"/>
                         </w:rPr>
@@ -1794,8 +1701,11 @@
                     <w:p>
                       <w:pPr>
                         <w:pStyle w:val="NormalWeb"/>
-                        <w:spacing w:before="0" w:beforeAutospacing="0" w:after="0" w:afterAutospacing="0"/>
-                        <w:rPr>
+                        <w:spacing w:beforeAutospacing="0" w:after="0" w:afterAutospacing="0"/>
+                        <w:rPr>
+                          <w:rFonts w:ascii="Calibri" w:eastAsia="DejaVu Sans" w:hAnsi="Calibri" w:cstheme="minorBidi"/>
+                          <w:color w:val="000000" w:themeColor="text1"/>
+                          <w:kern w:val="2"/>
                           <w:sz w:val="20"/>
                           <w:szCs w:val="20"/>
                         </w:rPr>
@@ -1804,32 +1714,161 @@
                         <w:rPr>
                           <w:rFonts w:ascii="Calibri" w:eastAsia="DejaVu Sans" w:hAnsi="Calibri" w:cstheme="minorBidi"/>
                           <w:color w:val="000000" w:themeColor="text1"/>
-                          <w:kern w:val="24"/>
+                          <w:kern w:val="2"/>
                           <w:sz w:val="20"/>
                           <w:szCs w:val="20"/>
                         </w:rPr>
-                        <w:t>*</w:t>
+                        <w:t>*Se enviado por via eletrónica, o PDF deve ser autenticado com assinatura digital.</w:t>
                       </w:r>
-                      <w:r>
+                    </w:p>
+                    <w:p>
+                      <w:pPr>
+                        <w:pStyle w:val="NormalWeb"/>
+                        <w:spacing w:beforeAutospacing="0" w:after="0" w:afterAutospacing="0"/>
                         <w:rPr>
                           <w:rFonts w:ascii="Calibri" w:eastAsia="DejaVu Sans" w:hAnsi="Calibri" w:cstheme="minorBidi"/>
                           <w:color w:val="000000" w:themeColor="text1"/>
-                          <w:kern w:val="24"/>
+                          <w:kern w:val="2"/>
                           <w:sz w:val="20"/>
                           <w:szCs w:val="20"/>
                         </w:rPr>
-                        <w:t>Se enviado por via eletrónica, o PDF deve ser autenticado com assinatura digital</w:t>
-                      </w:r>
-                      <w:r>
+                      </w:pPr>
+                    </w:p>
+                    <w:p>
+                      <w:pPr>
+                        <w:pStyle w:val="NormalWeb"/>
+                        <w:spacing w:beforeAutospacing="0" w:after="0" w:afterAutospacing="0"/>
                         <w:rPr>
                           <w:rFonts w:ascii="Calibri" w:eastAsia="DejaVu Sans" w:hAnsi="Calibri" w:cstheme="minorBidi"/>
                           <w:color w:val="000000" w:themeColor="text1"/>
-                          <w:kern w:val="24"/>
+                          <w:kern w:val="2"/>
                           <w:sz w:val="20"/>
                           <w:szCs w:val="20"/>
                         </w:rPr>
-                        <w:t>.</w:t>
-                      </w:r>
+                      </w:pPr>
+                    </w:p>
+                    <w:p>
+                      <w:pPr>
+                        <w:pStyle w:val="NormalWeb"/>
+                        <w:spacing w:beforeAutospacing="0" w:after="0" w:afterAutospacing="0"/>
+                        <w:rPr>
+                          <w:rFonts w:ascii="Calibri" w:eastAsia="DejaVu Sans" w:hAnsi="Calibri" w:cstheme="minorBidi"/>
+                          <w:color w:val="000000" w:themeColor="text1"/>
+                          <w:kern w:val="2"/>
+                          <w:sz w:val="20"/>
+                          <w:szCs w:val="20"/>
+                        </w:rPr>
+                      </w:pPr>
+                    </w:p>
+                    <w:p>
+                      <w:pPr>
+                        <w:pStyle w:val="NormalWeb"/>
+                        <w:spacing w:beforeAutospacing="0" w:after="0" w:afterAutospacing="0"/>
+                        <w:rPr>
+                          <w:rFonts w:ascii="Calibri" w:eastAsia="DejaVu Sans" w:hAnsi="Calibri" w:cstheme="minorBidi"/>
+                          <w:color w:val="000000" w:themeColor="text1"/>
+                          <w:kern w:val="2"/>
+                          <w:sz w:val="20"/>
+                          <w:szCs w:val="20"/>
+                        </w:rPr>
+                      </w:pPr>
+                    </w:p>
+                    <w:p>
+                      <w:pPr>
+                        <w:pStyle w:val="NormalWeb"/>
+                        <w:spacing w:beforeAutospacing="0" w:after="0" w:afterAutospacing="0"/>
+                        <w:rPr>
+                          <w:rFonts w:ascii="Calibri" w:eastAsia="DejaVu Sans" w:hAnsi="Calibri" w:cstheme="minorBidi"/>
+                          <w:color w:val="000000" w:themeColor="text1"/>
+                          <w:kern w:val="2"/>
+                          <w:sz w:val="20"/>
+                          <w:szCs w:val="20"/>
+                        </w:rPr>
+                      </w:pPr>
+                    </w:p>
+                    <w:p>
+                      <w:pPr>
+                        <w:pStyle w:val="NormalWeb"/>
+                        <w:spacing w:beforeAutospacing="0" w:after="0" w:afterAutospacing="0"/>
+                        <w:rPr>
+                          <w:rFonts w:ascii="Calibri" w:eastAsia="DejaVu Sans" w:hAnsi="Calibri" w:cstheme="minorBidi"/>
+                          <w:color w:val="000000" w:themeColor="text1"/>
+                          <w:kern w:val="2"/>
+                          <w:sz w:val="20"/>
+                          <w:szCs w:val="20"/>
+                        </w:rPr>
+                      </w:pPr>
+                    </w:p>
+                    <w:p>
+                      <w:pPr>
+                        <w:pStyle w:val="NormalWeb"/>
+                        <w:spacing w:beforeAutospacing="0" w:after="0" w:afterAutospacing="0"/>
+                        <w:rPr>
+                          <w:rFonts w:ascii="Calibri" w:eastAsia="DejaVu Sans" w:hAnsi="Calibri" w:cstheme="minorBidi"/>
+                          <w:color w:val="000000" w:themeColor="text1"/>
+                          <w:kern w:val="2"/>
+                          <w:sz w:val="20"/>
+                          <w:szCs w:val="20"/>
+                        </w:rPr>
+                      </w:pPr>
+                    </w:p>
+                    <w:p>
+                      <w:pPr>
+                        <w:pStyle w:val="NormalWeb"/>
+                        <w:spacing w:beforeAutospacing="0" w:after="0" w:afterAutospacing="0"/>
+                        <w:rPr>
+                          <w:rFonts w:ascii="Calibri" w:eastAsia="DejaVu Sans" w:hAnsi="Calibri" w:cstheme="minorBidi"/>
+                          <w:color w:val="000000" w:themeColor="text1"/>
+                          <w:kern w:val="2"/>
+                          <w:sz w:val="20"/>
+                          <w:szCs w:val="20"/>
+                        </w:rPr>
+                      </w:pPr>
+                    </w:p>
+                    <w:p>
+                      <w:pPr>
+                        <w:pStyle w:val="NormalWeb"/>
+                        <w:spacing w:beforeAutospacing="0" w:after="0" w:afterAutospacing="0"/>
+                        <w:rPr>
+                          <w:rFonts w:ascii="Calibri" w:eastAsia="DejaVu Sans" w:hAnsi="Calibri" w:cstheme="minorBidi"/>
+                          <w:color w:val="000000" w:themeColor="text1"/>
+                          <w:kern w:val="2"/>
+                          <w:sz w:val="20"/>
+                          <w:szCs w:val="20"/>
+                        </w:rPr>
+                      </w:pPr>
+                    </w:p>
+                    <w:p>
+                      <w:pPr>
+                        <w:pStyle w:val="NormalWeb"/>
+                        <w:spacing w:beforeAutospacing="0" w:after="0" w:afterAutospacing="0"/>
+                        <w:rPr>
+                          <w:rFonts w:ascii="Calibri" w:eastAsia="DejaVu Sans" w:hAnsi="Calibri" w:cstheme="minorBidi"/>
+                          <w:color w:val="000000" w:themeColor="text1"/>
+                          <w:kern w:val="2"/>
+                          <w:sz w:val="20"/>
+                          <w:szCs w:val="20"/>
+                        </w:rPr>
+                      </w:pPr>
+                    </w:p>
+                    <w:p>
+                      <w:pPr>
+                        <w:pStyle w:val="NormalWeb"/>
+                        <w:spacing w:beforeAutospacing="0" w:after="0" w:afterAutospacing="0"/>
+                        <w:rPr>
+                          <w:rFonts w:ascii="Calibri" w:eastAsia="DejaVu Sans" w:hAnsi="Calibri" w:cstheme="minorBidi"/>
+                          <w:color w:val="000000" w:themeColor="text1"/>
+                          <w:kern w:val="2"/>
+                          <w:sz w:val="20"/>
+                          <w:szCs w:val="20"/>
+                        </w:rPr>
+                      </w:pPr>
+                    </w:p>
+                    <w:p>
+                      <w:pPr>
+                        <w:pStyle w:val="NormalWeb"/>
+                        <w:spacing w:beforeAutospacing="0" w:after="0" w:afterAutospacing="0"/>
+                      </w:pPr>
                     </w:p>
                   </w:txbxContent>
                 </v:textbox>
@@ -1839,12 +1878,196 @@
         </mc:AlternateContent>
       </w:r>
     </w:p>
+    <w:p/>
+    <w:p/>
+    <w:p/>
+    <w:p/>
+    <w:p/>
+    <w:p/>
+    <w:p/>
+    <w:p/>
+    <w:p/>
+    <w:p/>
+    <w:p/>
+    <w:p/>
+    <w:p/>
+    <w:p/>
+    <w:p/>
+    <w:p/>
+    <w:p/>
+    <w:p/>
+    <w:p/>
+    <w:p/>
+    <w:p/>
+    <w:p/>
+    <w:p/>
+    <w:p/>
+    <w:p/>
+    <w:p/>
+    <w:p>
+      <w:pPr>
+        <w:spacing w:after="0" w:line="240" w:lineRule="auto"/>
+        <w:rPr>
+          <w:rFonts w:ascii="Calibri" w:eastAsia="DejaVu Sans" w:hAnsi="Calibri"/>
+          <w:color w:val="000000" w:themeColor="text1"/>
+          <w:kern w:val="2"/>
+          <w:sz w:val="20"/>
+          <w:szCs w:val="20"/>
+          <w:lang w:eastAsia="pt-PT"/>
+        </w:rPr>
+      </w:pPr>
+      <w:r>
+        <w:rPr>
+          <w:rFonts w:ascii="Calibri" w:eastAsia="DejaVu Sans" w:hAnsi="Calibri"/>
+          <w:color w:val="000000" w:themeColor="text1"/>
+          <w:kern w:val="2"/>
+          <w:sz w:val="20"/>
+          <w:szCs w:val="20"/>
+          <w:lang w:eastAsia="pt-PT"/>
+        </w:rPr>
+        <w:t xml:space="preserve">Este </w:t>
+      </w:r>
+      <w:r>
+        <w:rPr>
+          <w:rFonts w:ascii="Calibri" w:eastAsia="DejaVu Sans" w:hAnsi="Calibri"/>
+          <w:color w:val="000000" w:themeColor="text1"/>
+          <w:kern w:val="2"/>
+          <w:sz w:val="20"/>
+          <w:szCs w:val="20"/>
+          <w:lang w:eastAsia="pt-PT"/>
+        </w:rPr>
+        <w:t xml:space="preserve">formulário deve ser remetido à DGLAB por via postal ou eletrónica, </w:t>
+      </w:r>
+      <w:proofErr w:type="gramStart"/>
+      <w:r>
+        <w:rPr>
+          <w:rFonts w:ascii="Calibri" w:eastAsia="DejaVu Sans" w:hAnsi="Calibri"/>
+          <w:color w:val="000000" w:themeColor="text1"/>
+          <w:kern w:val="2"/>
+          <w:sz w:val="20"/>
+          <w:szCs w:val="20"/>
+          <w:lang w:eastAsia="pt-PT"/>
+        </w:rPr>
+        <w:t>para</w:t>
+      </w:r>
+      <w:proofErr w:type="gramEnd"/>
+      <w:r>
+        <w:rPr>
+          <w:rFonts w:ascii="Calibri" w:eastAsia="DejaVu Sans" w:hAnsi="Calibri"/>
+          <w:color w:val="000000" w:themeColor="text1"/>
+          <w:kern w:val="2"/>
+          <w:sz w:val="20"/>
+          <w:szCs w:val="20"/>
+          <w:lang w:eastAsia="pt-PT"/>
+        </w:rPr>
+        <w:t>:</w:t>
+      </w:r>
+    </w:p>
+    <w:p>
+      <w:pPr>
+        <w:numPr>
+          <w:ilvl w:val="0"/>
+          <w:numId w:val="1"/>
+        </w:numPr>
+        <w:spacing w:after="0" w:line="276" w:lineRule="auto"/>
+        <w:rPr>
+          <w:rFonts w:ascii="Calibri" w:eastAsia="DejaVu Sans" w:hAnsi="Calibri"/>
+          <w:color w:val="000000" w:themeColor="text1"/>
+          <w:kern w:val="2"/>
+          <w:sz w:val="20"/>
+          <w:szCs w:val="20"/>
+          <w:lang w:eastAsia="pt-PT"/>
+        </w:rPr>
+      </w:pPr>
+      <w:r>
+        <w:rPr>
+          <w:rFonts w:ascii="Calibri" w:eastAsia="DejaVu Sans" w:hAnsi="Calibri"/>
+          <w:color w:val="000000" w:themeColor="text1"/>
+          <w:kern w:val="2"/>
+          <w:sz w:val="20"/>
+          <w:szCs w:val="20"/>
+          <w:lang w:eastAsia="pt-PT"/>
+        </w:rPr>
+        <w:t>DGLAB, Edifício da Torre do Tombo, Alameda d</w:t>
+      </w:r>
+      <w:r>
+        <w:rPr>
+          <w:rFonts w:ascii="Calibri" w:eastAsia="DejaVu Sans" w:hAnsi="Calibri"/>
+          <w:color w:val="000000" w:themeColor="text1"/>
+          <w:kern w:val="2"/>
+          <w:sz w:val="20"/>
+          <w:szCs w:val="20"/>
+          <w:lang w:eastAsia="pt-PT"/>
+        </w:rPr>
+        <w:t xml:space="preserve">a Universidade, 1649-010 Lisboa </w:t>
+      </w:r>
+    </w:p>
+    <w:p>
+      <w:pPr>
+        <w:spacing w:after="0" w:line="276" w:lineRule="auto"/>
+        <w:ind w:left="360"/>
+        <w:rPr>
+          <w:rFonts w:ascii="Calibri" w:eastAsia="DejaVu Sans" w:hAnsi="Calibri"/>
+          <w:color w:val="000000" w:themeColor="text1"/>
+          <w:kern w:val="2"/>
+          <w:sz w:val="20"/>
+          <w:szCs w:val="20"/>
+          <w:lang w:eastAsia="pt-PT"/>
+        </w:rPr>
+      </w:pPr>
+      <w:proofErr w:type="gramStart"/>
+      <w:r>
+        <w:rPr>
+          <w:rFonts w:ascii="Calibri" w:eastAsia="DejaVu Sans" w:hAnsi="Calibri"/>
+          <w:color w:val="000000" w:themeColor="text1"/>
+          <w:kern w:val="2"/>
+          <w:sz w:val="20"/>
+          <w:szCs w:val="20"/>
+          <w:lang w:eastAsia="pt-PT"/>
+        </w:rPr>
+        <w:t>ou</w:t>
+      </w:r>
+      <w:proofErr w:type="gramEnd"/>
+    </w:p>
+    <w:p>
+      <w:pPr>
+        <w:numPr>
+          <w:ilvl w:val="0"/>
+          <w:numId w:val="1"/>
+        </w:numPr>
+        <w:spacing w:after="0" w:line="276" w:lineRule="auto"/>
+        <w:rPr>
+          <w:rFonts w:ascii="Calibri" w:eastAsia="DejaVu Sans" w:hAnsi="Calibri"/>
+          <w:color w:val="000000" w:themeColor="text1"/>
+          <w:kern w:val="2"/>
+          <w:sz w:val="20"/>
+          <w:szCs w:val="20"/>
+          <w:lang w:eastAsia="pt-PT"/>
+        </w:rPr>
+      </w:pPr>
+      <w:bookmarkStart w:id="0" w:name="_GoBack"/>
+      <w:bookmarkEnd w:id="0"/>
+      <w:proofErr w:type="gramStart"/>
+      <w:r>
+        <w:rPr>
+          <w:rFonts w:ascii="Calibri" w:eastAsia="DejaVu Sans" w:hAnsi="Calibri"/>
+          <w:color w:val="000000" w:themeColor="text1"/>
+          <w:kern w:val="2"/>
+          <w:sz w:val="20"/>
+          <w:szCs w:val="20"/>
+          <w:lang w:eastAsia="pt-PT"/>
+        </w:rPr>
+        <w:t>clav@dglab.gov.pt.</w:t>
+      </w:r>
+      <w:proofErr w:type="gramEnd"/>
+    </w:p>
     <w:sectPr>
-      <w:headerReference w:type="default" r:id="rId6"/>
+      <w:headerReference w:type="default" r:id="rId7"/>
       <w:pgSz w:w="11906" w:h="16838"/>
-      <w:pgMar w:top="1417" w:right="1133" w:bottom="1417" w:left="1701" w:header="708" w:footer="708" w:gutter="0"/>
-      <w:cols w:space="708"/>
-      <w:docGrid w:linePitch="360"/>
+      <w:pgMar w:top="1135" w:right="1133" w:bottom="426" w:left="1701" w:header="708" w:footer="720" w:gutter="0"/>
+      <w:cols w:space="720"/>
+      <w:formProt w:val="0"/>
+      <w:docGrid w:linePitch="360" w:charSpace="4096"/>
     </w:sectPr>
   </w:body>
 </w:document>
@@ -1915,22 +2138,174 @@
 </w:hdr>
 </file>
 
+<file path=word/numbering.xml><?xml version="1.0" encoding="utf-8"?>
+<w:numbering xmlns:wpc="http://schemas.microsoft.com/office/word/2010/wordprocessingCanvas" xmlns:mc="http://schemas.openxmlformats.org/markup-compatibility/2006" xmlns:o="urn:schemas-microsoft-com:office:office" xmlns:r="http://schemas.openxmlformats.org/officeDocument/2006/relationships" xmlns:m="http://schemas.openxmlformats.org/officeDocument/2006/math" xmlns:v="urn:schemas-microsoft-com:vml" xmlns:wp14="http://schemas.microsoft.com/office/word/2010/wordprocessingDrawing" xmlns:wp="http://schemas.openxmlformats.org/drawingml/2006/wordprocessingDrawing" xmlns:w10="urn:schemas-microsoft-com:office:word" xmlns:w="http://schemas.openxmlformats.org/wordprocessingml/2006/main" xmlns:w14="http://schemas.microsoft.com/office/word/2010/wordml" xmlns:w15="http://schemas.microsoft.com/office/word/2012/wordml" xmlns:wpg="http://schemas.microsoft.com/office/word/2010/wordprocessingGroup" xmlns:wpi="http://schemas.microsoft.com/office/word/2010/wordprocessingInk" xmlns:wne="http://schemas.microsoft.com/office/word/2006/wordml" xmlns:wps="http://schemas.microsoft.com/office/word/2010/wordprocessingShape" mc:Ignorable="w14 w15 wp14">
+  <w:abstractNum w:abstractNumId="0" w15:restartNumberingAfterBreak="0">
+    <w:nsid w:val="357871FF"/>
+    <w:multiLevelType w:val="multilevel"/>
+    <w:tmpl w:val="18BE8CF2"/>
+    <w:lvl w:ilvl="0">
+      <w:start w:val="1"/>
+      <w:numFmt w:val="bullet"/>
+      <w:lvlText w:val=""/>
+      <w:lvlJc w:val="left"/>
+      <w:pPr>
+        <w:tabs>
+          <w:tab w:val="num" w:pos="720"/>
+        </w:tabs>
+        <w:ind w:left="720" w:hanging="360"/>
+      </w:pPr>
+      <w:rPr>
+        <w:rFonts w:ascii="Symbol" w:hAnsi="Symbol" w:hint="default"/>
+        <w:sz w:val="20"/>
+      </w:rPr>
+    </w:lvl>
+    <w:lvl w:ilvl="1" w:tentative="1">
+      <w:start w:val="1"/>
+      <w:numFmt w:val="bullet"/>
+      <w:lvlText w:val="o"/>
+      <w:lvlJc w:val="left"/>
+      <w:pPr>
+        <w:tabs>
+          <w:tab w:val="num" w:pos="1440"/>
+        </w:tabs>
+        <w:ind w:left="1440" w:hanging="360"/>
+      </w:pPr>
+      <w:rPr>
+        <w:rFonts w:ascii="Courier New" w:hAnsi="Courier New" w:hint="default"/>
+        <w:sz w:val="20"/>
+      </w:rPr>
+    </w:lvl>
+    <w:lvl w:ilvl="2" w:tentative="1">
+      <w:start w:val="1"/>
+      <w:numFmt w:val="bullet"/>
+      <w:lvlText w:val=""/>
+      <w:lvlJc w:val="left"/>
+      <w:pPr>
+        <w:tabs>
+          <w:tab w:val="num" w:pos="2160"/>
+        </w:tabs>
+        <w:ind w:left="2160" w:hanging="360"/>
+      </w:pPr>
+      <w:rPr>
+        <w:rFonts w:ascii="Wingdings" w:hAnsi="Wingdings" w:hint="default"/>
+        <w:sz w:val="20"/>
+      </w:rPr>
+    </w:lvl>
+    <w:lvl w:ilvl="3" w:tentative="1">
+      <w:start w:val="1"/>
+      <w:numFmt w:val="bullet"/>
+      <w:lvlText w:val=""/>
+      <w:lvlJc w:val="left"/>
+      <w:pPr>
+        <w:tabs>
+          <w:tab w:val="num" w:pos="2880"/>
+        </w:tabs>
+        <w:ind w:left="2880" w:hanging="360"/>
+      </w:pPr>
+      <w:rPr>
+        <w:rFonts w:ascii="Wingdings" w:hAnsi="Wingdings" w:hint="default"/>
+        <w:sz w:val="20"/>
+      </w:rPr>
+    </w:lvl>
+    <w:lvl w:ilvl="4" w:tentative="1">
+      <w:start w:val="1"/>
+      <w:numFmt w:val="bullet"/>
+      <w:lvlText w:val=""/>
+      <w:lvlJc w:val="left"/>
+      <w:pPr>
+        <w:tabs>
+          <w:tab w:val="num" w:pos="3600"/>
+        </w:tabs>
+        <w:ind w:left="3600" w:hanging="360"/>
+      </w:pPr>
+      <w:rPr>
+        <w:rFonts w:ascii="Wingdings" w:hAnsi="Wingdings" w:hint="default"/>
+        <w:sz w:val="20"/>
+      </w:rPr>
+    </w:lvl>
+    <w:lvl w:ilvl="5" w:tentative="1">
+      <w:start w:val="1"/>
+      <w:numFmt w:val="bullet"/>
+      <w:lvlText w:val=""/>
+      <w:lvlJc w:val="left"/>
+      <w:pPr>
+        <w:tabs>
+          <w:tab w:val="num" w:pos="4320"/>
+        </w:tabs>
+        <w:ind w:left="4320" w:hanging="360"/>
+      </w:pPr>
+      <w:rPr>
+        <w:rFonts w:ascii="Wingdings" w:hAnsi="Wingdings" w:hint="default"/>
+        <w:sz w:val="20"/>
+      </w:rPr>
+    </w:lvl>
+    <w:lvl w:ilvl="6" w:tentative="1">
+      <w:start w:val="1"/>
+      <w:numFmt w:val="bullet"/>
+      <w:lvlText w:val=""/>
+      <w:lvlJc w:val="left"/>
+      <w:pPr>
+        <w:tabs>
+          <w:tab w:val="num" w:pos="5040"/>
+        </w:tabs>
+        <w:ind w:left="5040" w:hanging="360"/>
+      </w:pPr>
+      <w:rPr>
+        <w:rFonts w:ascii="Wingdings" w:hAnsi="Wingdings" w:hint="default"/>
+        <w:sz w:val="20"/>
+      </w:rPr>
+    </w:lvl>
+    <w:lvl w:ilvl="7" w:tentative="1">
+      <w:start w:val="1"/>
+      <w:numFmt w:val="bullet"/>
+      <w:lvlText w:val=""/>
+      <w:lvlJc w:val="left"/>
+      <w:pPr>
+        <w:tabs>
+          <w:tab w:val="num" w:pos="5760"/>
+        </w:tabs>
+        <w:ind w:left="5760" w:hanging="360"/>
+      </w:pPr>
+      <w:rPr>
+        <w:rFonts w:ascii="Wingdings" w:hAnsi="Wingdings" w:hint="default"/>
+        <w:sz w:val="20"/>
+      </w:rPr>
+    </w:lvl>
+    <w:lvl w:ilvl="8" w:tentative="1">
+      <w:start w:val="1"/>
+      <w:numFmt w:val="bullet"/>
+      <w:lvlText w:val=""/>
+      <w:lvlJc w:val="left"/>
+      <w:pPr>
+        <w:tabs>
+          <w:tab w:val="num" w:pos="6480"/>
+        </w:tabs>
+        <w:ind w:left="6480" w:hanging="360"/>
+      </w:pPr>
+      <w:rPr>
+        <w:rFonts w:ascii="Wingdings" w:hAnsi="Wingdings" w:hint="default"/>
+        <w:sz w:val="20"/>
+      </w:rPr>
+    </w:lvl>
+  </w:abstractNum>
+  <w:num w:numId="1">
+    <w:abstractNumId w:val="0"/>
+  </w:num>
+</w:numbering>
+</file>
+
 <file path=word/styles.xml><?xml version="1.0" encoding="utf-8"?>
 <w:styles xmlns:mc="http://schemas.openxmlformats.org/markup-compatibility/2006" xmlns:r="http://schemas.openxmlformats.org/officeDocument/2006/relationships" xmlns:w="http://schemas.openxmlformats.org/wordprocessingml/2006/main" xmlns:w14="http://schemas.microsoft.com/office/word/2010/wordml" xmlns:w15="http://schemas.microsoft.com/office/word/2012/wordml" mc:Ignorable="w14 w15">
   <w:docDefaults>
     <w:rPrDefault>
       <w:rPr>
         <w:rFonts w:asciiTheme="minorHAnsi" w:eastAsiaTheme="minorHAnsi" w:hAnsiTheme="minorHAnsi" w:cstheme="minorBidi"/>
-        <w:sz w:val="22"/>
         <w:szCs w:val="22"/>
         <w:lang w:val="pt-PT" w:eastAsia="en-US" w:bidi="ar-SA"/>
       </w:rPr>
     </w:rPrDefault>
-    <w:pPrDefault>
-      <w:pPr>
-        <w:spacing w:after="160" w:line="259" w:lineRule="auto"/>
-      </w:pPr>
-    </w:pPrDefault>
+    <w:pPrDefault/>
   </w:docDefaults>
   <w:latentStyles w:defLockedState="0" w:defUIPriority="99" w:defSemiHidden="0" w:defUnhideWhenUsed="0" w:defQFormat="0" w:count="371">
     <w:lsdException w:name="Normal" w:uiPriority="0" w:qFormat="1"/>
@@ -2027,7 +2402,7 @@
     <w:lsdException w:name="E-mail Signature" w:semiHidden="1" w:unhideWhenUsed="1"/>
     <w:lsdException w:name="HTML Top of Form" w:semiHidden="1" w:unhideWhenUsed="1"/>
     <w:lsdException w:name="HTML Bottom of Form" w:semiHidden="1" w:unhideWhenUsed="1"/>
-    <w:lsdException w:name="Normal (Web)" w:semiHidden="1" w:unhideWhenUsed="1"/>
+    <w:lsdException w:name="Normal (Web)" w:semiHidden="1" w:unhideWhenUsed="1" w:qFormat="1"/>
     <w:lsdException w:name="HTML Acronym" w:semiHidden="1" w:unhideWhenUsed="1"/>
     <w:lsdException w:name="HTML Address" w:semiHidden="1" w:unhideWhenUsed="1"/>
     <w:lsdException w:name="HTML Cite" w:semiHidden="1" w:unhideWhenUsed="1"/>
@@ -2308,10 +2683,17 @@
   <w:style w:type="paragraph" w:default="1" w:styleId="Normal">
     <w:name w:val="Normal"/>
     <w:qFormat/>
+    <w:pPr>
+      <w:spacing w:after="160" w:line="259" w:lineRule="auto"/>
+    </w:pPr>
+    <w:rPr>
+      <w:sz w:val="22"/>
+    </w:rPr>
   </w:style>
   <w:style w:type="character" w:default="1" w:styleId="Tipodeletrapredefinidodopargrafo">
     <w:name w:val="Default Paragraph Font"/>
     <w:uiPriority w:val="1"/>
+    <w:semiHidden/>
     <w:unhideWhenUsed/>
   </w:style>
   <w:style w:type="table" w:default="1" w:styleId="Tabelanormal">
@@ -2335,14 +2717,87 @@
     <w:semiHidden/>
     <w:unhideWhenUsed/>
   </w:style>
+  <w:style w:type="character" w:customStyle="1" w:styleId="CabealhoCarter">
+    <w:name w:val="Cabeçalho Caráter"/>
+    <w:basedOn w:val="Tipodeletrapredefinidodopargrafo"/>
+    <w:link w:val="Cabealho"/>
+    <w:uiPriority w:val="99"/>
+    <w:qFormat/>
+    <w:rsid w:val="00FA5A52"/>
+  </w:style>
+  <w:style w:type="character" w:customStyle="1" w:styleId="RodapCarter">
+    <w:name w:val="Rodapé Caráter"/>
+    <w:basedOn w:val="Tipodeletrapredefinidodopargrafo"/>
+    <w:link w:val="Rodap"/>
+    <w:uiPriority w:val="99"/>
+    <w:qFormat/>
+    <w:rsid w:val="00FA5A52"/>
+  </w:style>
+  <w:style w:type="paragraph" w:styleId="Ttulo">
+    <w:name w:val="Title"/>
+    <w:basedOn w:val="Normal"/>
+    <w:next w:val="Corpodetexto"/>
+    <w:qFormat/>
+    <w:pPr>
+      <w:keepNext/>
+      <w:spacing w:before="240" w:after="120"/>
+    </w:pPr>
+    <w:rPr>
+      <w:rFonts w:ascii="Liberation Sans" w:eastAsia="Noto Sans CJK SC Regular" w:hAnsi="Liberation Sans" w:cs="FreeSans"/>
+      <w:sz w:val="28"/>
+      <w:szCs w:val="28"/>
+    </w:rPr>
+  </w:style>
+  <w:style w:type="paragraph" w:styleId="Corpodetexto">
+    <w:name w:val="Body Text"/>
+    <w:basedOn w:val="Normal"/>
+    <w:pPr>
+      <w:spacing w:after="140" w:line="276" w:lineRule="auto"/>
+    </w:pPr>
+  </w:style>
+  <w:style w:type="paragraph" w:styleId="Lista">
+    <w:name w:val="List"/>
+    <w:basedOn w:val="Corpodetexto"/>
+    <w:rPr>
+      <w:rFonts w:cs="FreeSans"/>
+    </w:rPr>
+  </w:style>
+  <w:style w:type="paragraph" w:styleId="Legenda">
+    <w:name w:val="caption"/>
+    <w:basedOn w:val="Normal"/>
+    <w:qFormat/>
+    <w:pPr>
+      <w:suppressLineNumbers/>
+      <w:spacing w:before="120" w:after="120"/>
+    </w:pPr>
+    <w:rPr>
+      <w:rFonts w:cs="FreeSans"/>
+      <w:i/>
+      <w:iCs/>
+      <w:sz w:val="24"/>
+      <w:szCs w:val="24"/>
+    </w:rPr>
+  </w:style>
+  <w:style w:type="paragraph" w:customStyle="1" w:styleId="ndice">
+    <w:name w:val="Índice"/>
+    <w:basedOn w:val="Normal"/>
+    <w:qFormat/>
+    <w:pPr>
+      <w:suppressLineNumbers/>
+    </w:pPr>
+    <w:rPr>
+      <w:rFonts w:cs="FreeSans"/>
+    </w:rPr>
+  </w:style>
   <w:style w:type="paragraph" w:styleId="NormalWeb">
     <w:name w:val="Normal (Web)"/>
     <w:basedOn w:val="Normal"/>
     <w:uiPriority w:val="99"/>
     <w:unhideWhenUsed/>
+    <w:qFormat/>
     <w:rsid w:val="00FA5A52"/>
     <w:pPr>
-      <w:spacing w:before="100" w:beforeAutospacing="1" w:after="100" w:afterAutospacing="1" w:line="240" w:lineRule="auto"/>
+      <w:spacing w:beforeAutospacing="1" w:afterAutospacing="1" w:line="240" w:lineRule="auto"/>
     </w:pPr>
     <w:rPr>
       <w:rFonts w:ascii="Times New Roman" w:eastAsiaTheme="minorEastAsia" w:hAnsi="Times New Roman" w:cs="Times New Roman"/>
@@ -2366,13 +2821,6 @@
       <w:spacing w:after="0" w:line="240" w:lineRule="auto"/>
     </w:pPr>
   </w:style>
-  <w:style w:type="character" w:customStyle="1" w:styleId="CabealhoCarter">
-    <w:name w:val="Cabeçalho Caráter"/>
-    <w:basedOn w:val="Tipodeletrapredefinidodopargrafo"/>
-    <w:link w:val="Cabealho"/>
-    <w:uiPriority w:val="99"/>
-    <w:rsid w:val="00FA5A52"/>
-  </w:style>
   <w:style w:type="paragraph" w:styleId="Rodap">
     <w:name w:val="footer"/>
     <w:basedOn w:val="Normal"/>
@@ -2388,12 +2836,10 @@
       <w:spacing w:after="0" w:line="240" w:lineRule="auto"/>
     </w:pPr>
   </w:style>
-  <w:style w:type="character" w:customStyle="1" w:styleId="RodapCarter">
-    <w:name w:val="Rodapé Caráter"/>
-    <w:basedOn w:val="Tipodeletrapredefinidodopargrafo"/>
-    <w:link w:val="Rodap"/>
-    <w:uiPriority w:val="99"/>
-    <w:rsid w:val="00FA5A52"/>
+  <w:style w:type="paragraph" w:customStyle="1" w:styleId="Contedodamoldura">
+    <w:name w:val="Conteúdo da moldura"/>
+    <w:basedOn w:val="Normal"/>
+    <w:qFormat/>
   </w:style>
 </w:styles>
 </file>

</xml_diff>